<commit_message>
Requirement Engineering and Design Patterns
</commit_message>
<xml_diff>
--- a/Software Engineering 2022.docx
+++ b/Software Engineering 2022.docx
@@ -6,44 +6,1573 @@
       <w:pPr>
         <w:jc w:val="center"/>
         <w:rPr>
-          <w:rFonts w:ascii="Times New Roman" w:hAnsi="Times New Roman" w:cs="Times New Roman"/>
-          <w:b/>
-          <w:sz w:val="40"/>
-        </w:rPr>
-      </w:pPr>
-      <w:r>
-        <w:rPr>
-          <w:rFonts w:ascii="Times New Roman" w:hAnsi="Times New Roman" w:cs="Times New Roman"/>
-          <w:b/>
-          <w:sz w:val="40"/>
+          <w:b/>
+          <w:sz w:val="32"/>
+        </w:rPr>
+      </w:pPr>
+      <w:r>
+        <w:rPr>
+          <w:b/>
+          <w:sz w:val="32"/>
         </w:rPr>
         <w:t>Software Engineering 2022</w:t>
       </w:r>
     </w:p>
-    <w:p>
-      <w:pPr>
-        <w:jc w:val="center"/>
-        <w:rPr>
-          <w:rFonts w:ascii="Times New Roman" w:hAnsi="Times New Roman" w:cs="Times New Roman"/>
-          <w:b/>
-          <w:sz w:val="40"/>
-        </w:rPr>
-      </w:pPr>
-    </w:p>
-    <w:p>
-      <w:pPr>
-        <w:rPr>
-          <w:rFonts w:ascii="Times New Roman" w:hAnsi="Times New Roman" w:cs="Times New Roman"/>
-          <w:caps/>
-          <w:sz w:val="40"/>
-        </w:rPr>
-      </w:pPr>
-      <w:r>
-        <w:rPr>
-          <w:rFonts w:ascii="Times New Roman" w:hAnsi="Times New Roman" w:cs="Times New Roman"/>
-          <w:sz w:val="40"/>
+    <w:p/>
+    <w:p>
+      <w:pPr>
+        <w:rPr>
+          <w:b/>
+          <w:sz w:val="28"/>
+        </w:rPr>
+      </w:pPr>
+      <w:r>
+        <w:rPr>
+          <w:b/>
+          <w:sz w:val="28"/>
+        </w:rPr>
+        <w:t xml:space="preserve">Lecture </w:t>
+      </w:r>
+      <w:r>
+        <w:rPr>
+          <w:b/>
+          <w:sz w:val="28"/>
         </w:rPr>
         <w:t>Design Patterns</w:t>
+      </w:r>
+    </w:p>
+    <w:p>
+      <w:r>
+        <w:t xml:space="preserve">Framework </w:t>
+      </w:r>
+      <w:r>
+        <w:sym w:font="Wingdings" w:char="F0E0"/>
+      </w:r>
+      <w:r>
+        <w:t xml:space="preserve"> </w:t>
+      </w:r>
+      <w:r>
+        <w:t>a partially completed design that can be extended to solve a problem in a domain</w:t>
+      </w:r>
+    </w:p>
+    <w:p>
+      <w:r>
+        <w:t xml:space="preserve">Design Pattern </w:t>
+      </w:r>
+      <w:r>
+        <w:sym w:font="Wingdings" w:char="F0E0"/>
+      </w:r>
+      <w:r>
+        <w:t xml:space="preserve"> a description of a problem that reoccurs and an outline of an approach to solving that problem</w:t>
+      </w:r>
+    </w:p>
+    <w:p>
+      <w:pPr>
+        <w:pStyle w:val="ListParagraph"/>
+        <w:numPr>
+          <w:ilvl w:val="0"/>
+          <w:numId w:val="2"/>
+        </w:numPr>
+      </w:pPr>
+      <w:r>
+        <w:t xml:space="preserve"> name and description of a proven solution to a design problem</w:t>
+      </w:r>
+    </w:p>
+    <w:p>
+      <w:pPr>
+        <w:pStyle w:val="ListParagraph"/>
+        <w:numPr>
+          <w:ilvl w:val="0"/>
+          <w:numId w:val="2"/>
+        </w:numPr>
+      </w:pPr>
+      <w:r>
+        <w:t>Documentation of a design decision</w:t>
+      </w:r>
+    </w:p>
+    <w:p>
+      <w:pPr>
+        <w:pStyle w:val="ListParagraph"/>
+        <w:numPr>
+          <w:ilvl w:val="0"/>
+          <w:numId w:val="2"/>
+        </w:numPr>
+      </w:pPr>
+      <w:r>
+        <w:t>Language independent</w:t>
+      </w:r>
+    </w:p>
+    <w:p>
+      <w:pPr>
+        <w:pStyle w:val="ListParagraph"/>
+        <w:numPr>
+          <w:ilvl w:val="0"/>
+          <w:numId w:val="2"/>
+        </w:numPr>
+      </w:pPr>
+      <w:r>
+        <w:t>Object oriented (usually not always)</w:t>
+      </w:r>
+    </w:p>
+    <w:p>
+      <w:pPr>
+        <w:pStyle w:val="ListParagraph"/>
+        <w:numPr>
+          <w:ilvl w:val="0"/>
+          <w:numId w:val="2"/>
+        </w:numPr>
+      </w:pPr>
+      <w:r>
+        <w:t xml:space="preserve">A good way to create understandable solutions for other </w:t>
+      </w:r>
+      <w:proofErr w:type="spellStart"/>
+      <w:r>
+        <w:t>devs</w:t>
+      </w:r>
+      <w:proofErr w:type="spellEnd"/>
+      <w:r>
+        <w:t xml:space="preserve"> to maintain</w:t>
+      </w:r>
+    </w:p>
+    <w:p>
+      <w:r>
+        <w:t>“Patterns are half baked – you always have to finish them yourself and adapt them to your own environment” – Martin Fowler</w:t>
+      </w:r>
+    </w:p>
+    <w:p/>
+    <w:p>
+      <w:r>
+        <w:t>3 main categories of design patterns:</w:t>
+      </w:r>
+    </w:p>
+    <w:p>
+      <w:pPr>
+        <w:pStyle w:val="ListParagraph"/>
+        <w:numPr>
+          <w:ilvl w:val="0"/>
+          <w:numId w:val="3"/>
+        </w:numPr>
+      </w:pPr>
+      <w:r>
+        <w:t>Creational (</w:t>
+      </w:r>
+      <w:proofErr w:type="spellStart"/>
+      <w:r>
+        <w:t>Singleton,Factory</w:t>
+      </w:r>
+      <w:proofErr w:type="spellEnd"/>
+      <w:r>
+        <w:t>…</w:t>
+      </w:r>
+      <w:proofErr w:type="spellStart"/>
+      <w:r>
+        <w:t>etc</w:t>
+      </w:r>
+      <w:proofErr w:type="spellEnd"/>
+      <w:r>
+        <w:t>)</w:t>
+      </w:r>
+    </w:p>
+    <w:p>
+      <w:pPr>
+        <w:pStyle w:val="ListParagraph"/>
+        <w:numPr>
+          <w:ilvl w:val="0"/>
+          <w:numId w:val="3"/>
+        </w:numPr>
+      </w:pPr>
+      <w:r>
+        <w:t>Structural (</w:t>
+      </w:r>
+      <w:proofErr w:type="spellStart"/>
+      <w:r>
+        <w:t>Composite,Decorator</w:t>
+      </w:r>
+      <w:proofErr w:type="spellEnd"/>
+      <w:r>
+        <w:t xml:space="preserve"> ,Adapter …</w:t>
+      </w:r>
+      <w:proofErr w:type="spellStart"/>
+      <w:r>
+        <w:t>etc</w:t>
+      </w:r>
+      <w:proofErr w:type="spellEnd"/>
+      <w:r>
+        <w:t>)</w:t>
+      </w:r>
+    </w:p>
+    <w:p>
+      <w:pPr>
+        <w:pStyle w:val="ListParagraph"/>
+        <w:numPr>
+          <w:ilvl w:val="0"/>
+          <w:numId w:val="3"/>
+        </w:numPr>
+      </w:pPr>
+      <w:r>
+        <w:t>Behavioral (</w:t>
+      </w:r>
+      <w:proofErr w:type="spellStart"/>
+      <w:r>
+        <w:t>State,Observer,Visitor</w:t>
+      </w:r>
+      <w:proofErr w:type="spellEnd"/>
+      <w:r>
+        <w:t xml:space="preserve"> …. </w:t>
+      </w:r>
+      <w:proofErr w:type="spellStart"/>
+      <w:r>
+        <w:t>etc</w:t>
+      </w:r>
+      <w:proofErr w:type="spellEnd"/>
+      <w:r>
+        <w:t>)</w:t>
+      </w:r>
+    </w:p>
+    <w:p/>
+    <w:p>
+      <w:r>
+        <w:t xml:space="preserve">Entity </w:t>
+      </w:r>
+      <w:r>
+        <w:sym w:font="Wingdings" w:char="F0E0"/>
+      </w:r>
+      <w:r>
+        <w:t xml:space="preserve"> Globally Unique Number </w:t>
+      </w:r>
+    </w:p>
+    <w:p>
+      <w:r>
+        <w:t xml:space="preserve">Component </w:t>
+      </w:r>
+      <w:r>
+        <w:sym w:font="Wingdings" w:char="F0E0"/>
+      </w:r>
+      <w:r>
+        <w:t xml:space="preserve"> Provides an aspect of state to an Entity. It’s an abstraction. </w:t>
+      </w:r>
+    </w:p>
+    <w:p>
+      <w:r>
+        <w:t>Entity is a primary key</w:t>
+      </w:r>
+      <w:r>
+        <w:t xml:space="preserve"> that holds the components together.</w:t>
+      </w:r>
+    </w:p>
+    <w:p>
+      <w:r>
+        <w:t>System -&gt; A cohesive set of functionality that does all of one thing. (</w:t>
+      </w:r>
+      <w:proofErr w:type="gramStart"/>
+      <w:r>
+        <w:t>holds</w:t>
+      </w:r>
+      <w:proofErr w:type="gramEnd"/>
+      <w:r>
+        <w:t xml:space="preserve"> all behaviors) </w:t>
+      </w:r>
+    </w:p>
+    <w:p>
+      <w:pPr>
+        <w:rPr>
+          <w:sz w:val="28"/>
+        </w:rPr>
+      </w:pPr>
+    </w:p>
+    <w:p>
+      <w:pPr>
+        <w:rPr>
+          <w:b/>
+          <w:sz w:val="28"/>
+        </w:rPr>
+      </w:pPr>
+      <w:r>
+        <w:rPr>
+          <w:b/>
+          <w:sz w:val="28"/>
+        </w:rPr>
+        <w:t xml:space="preserve">Lecture Requirements Engineering </w:t>
+      </w:r>
+    </w:p>
+    <w:p>
+      <w:pPr>
+        <w:rPr>
+          <w:b/>
+        </w:rPr>
+      </w:pPr>
+      <w:r>
+        <w:rPr>
+          <w:b/>
+        </w:rPr>
+        <w:t>Rules of Software:</w:t>
+      </w:r>
+    </w:p>
+    <w:p>
+      <w:pPr>
+        <w:pStyle w:val="ListParagraph"/>
+        <w:numPr>
+          <w:ilvl w:val="0"/>
+          <w:numId w:val="3"/>
+        </w:numPr>
+      </w:pPr>
+      <w:r>
+        <w:t xml:space="preserve">When working on </w:t>
+      </w:r>
+      <w:proofErr w:type="gramStart"/>
+      <w:r>
+        <w:t>project ,</w:t>
+      </w:r>
+      <w:proofErr w:type="gramEnd"/>
+      <w:r>
+        <w:t xml:space="preserve"> development is the easy part, maintenance is the hard part. Planning is needed.</w:t>
+      </w:r>
+    </w:p>
+    <w:p>
+      <w:pPr>
+        <w:pStyle w:val="ListParagraph"/>
+        <w:numPr>
+          <w:ilvl w:val="0"/>
+          <w:numId w:val="3"/>
+        </w:numPr>
+      </w:pPr>
+      <w:r>
+        <w:t>Make sure you are solving the right problem</w:t>
+      </w:r>
+    </w:p>
+    <w:p>
+      <w:pPr>
+        <w:rPr>
+          <w:b/>
+        </w:rPr>
+      </w:pPr>
+      <w:r>
+        <w:rPr>
+          <w:b/>
+        </w:rPr>
+        <w:t>Software Requirement</w:t>
+      </w:r>
+    </w:p>
+    <w:p>
+      <w:pPr>
+        <w:pStyle w:val="ListParagraph"/>
+        <w:numPr>
+          <w:ilvl w:val="0"/>
+          <w:numId w:val="3"/>
+        </w:numPr>
+      </w:pPr>
+      <w:r>
+        <w:t>Is a condition or capability needed by a user to solve a problem or achieve an objective</w:t>
+      </w:r>
+    </w:p>
+    <w:p>
+      <w:pPr>
+        <w:pStyle w:val="ListParagraph"/>
+        <w:numPr>
+          <w:ilvl w:val="0"/>
+          <w:numId w:val="3"/>
+        </w:numPr>
+      </w:pPr>
+      <w:r>
+        <w:lastRenderedPageBreak/>
+        <w:t xml:space="preserve">Must be met or possessed by a system or component to satisfy a contract, </w:t>
+      </w:r>
+      <w:proofErr w:type="gramStart"/>
+      <w:r>
+        <w:t>standard ,</w:t>
+      </w:r>
+      <w:proofErr w:type="gramEnd"/>
+      <w:r>
+        <w:t xml:space="preserve"> specification or other formal constraint.</w:t>
+      </w:r>
+    </w:p>
+    <w:p>
+      <w:pPr>
+        <w:rPr>
+          <w:i/>
+        </w:rPr>
+      </w:pPr>
+      <w:r>
+        <w:t>Requirements are often buried “deep beneath layers of assumptions, misconceptions and politics”</w:t>
+      </w:r>
+    </w:p>
+    <w:p>
+      <w:pPr>
+        <w:rPr>
+          <w:i/>
+        </w:rPr>
+      </w:pPr>
+      <w:r>
+        <w:rPr>
+          <w:i/>
+        </w:rPr>
+        <w:t xml:space="preserve">(Never assume you know what your customer </w:t>
+      </w:r>
+      <w:proofErr w:type="spellStart"/>
+      <w:r>
+        <w:rPr>
+          <w:i/>
+        </w:rPr>
+        <w:t>wans</w:t>
+      </w:r>
+      <w:proofErr w:type="spellEnd"/>
+      <w:r>
+        <w:rPr>
+          <w:i/>
+        </w:rPr>
+        <w:t>. NEVER!!!!!!)</w:t>
+      </w:r>
+    </w:p>
+    <w:p>
+      <w:pPr>
+        <w:rPr>
+          <w:b/>
+        </w:rPr>
+      </w:pPr>
+      <w:r>
+        <w:rPr>
+          <w:b/>
+        </w:rPr>
+        <w:t xml:space="preserve">Requirements engineering: </w:t>
+      </w:r>
+    </w:p>
+    <w:p>
+      <w:pPr>
+        <w:pStyle w:val="ListParagraph"/>
+        <w:numPr>
+          <w:ilvl w:val="0"/>
+          <w:numId w:val="2"/>
+        </w:numPr>
+      </w:pPr>
+      <w:r>
+        <w:t>The systematic way of developing requirements through an iterative process of analyzing a problem, documenting the resulting observations and checking the accuracy of the understanding gained.</w:t>
+      </w:r>
+    </w:p>
+    <w:p>
+      <w:pPr>
+        <w:pStyle w:val="ListParagraph"/>
+        <w:numPr>
+          <w:ilvl w:val="0"/>
+          <w:numId w:val="2"/>
+        </w:numPr>
+      </w:pPr>
+      <w:r>
+        <w:t xml:space="preserve">RE is Made of : </w:t>
+      </w:r>
+      <w:r>
+        <w:sym w:font="Wingdings" w:char="F0E0"/>
+      </w:r>
+      <w:r>
+        <w:t xml:space="preserve"> Analysis </w:t>
+      </w:r>
+      <w:r>
+        <w:sym w:font="Wingdings" w:char="F0E0"/>
+      </w:r>
+      <w:r>
+        <w:t xml:space="preserve"> Modelling </w:t>
+      </w:r>
+    </w:p>
+    <w:p>
+      <w:pPr>
+        <w:rPr>
+          <w:b/>
+        </w:rPr>
+      </w:pPr>
+      <w:r>
+        <w:rPr>
+          <w:b/>
+        </w:rPr>
+        <w:t>Requirements Elicitation</w:t>
+      </w:r>
+    </w:p>
+    <w:p>
+      <w:pPr>
+        <w:pStyle w:val="ListParagraph"/>
+        <w:numPr>
+          <w:ilvl w:val="0"/>
+          <w:numId w:val="4"/>
+        </w:numPr>
+      </w:pPr>
+      <w:r>
+        <w:t>Requirements elicitation is the process of gathering requirements from the stakeholders.</w:t>
+      </w:r>
+    </w:p>
+    <w:p>
+      <w:pPr>
+        <w:pStyle w:val="ListParagraph"/>
+        <w:numPr>
+          <w:ilvl w:val="0"/>
+          <w:numId w:val="4"/>
+        </w:numPr>
+      </w:pPr>
+      <w:r>
+        <w:t>A stakeholder is an entity that has vested interest in the system</w:t>
+      </w:r>
+    </w:p>
+    <w:p>
+      <w:r>
+        <w:rPr>
+          <w:b/>
+        </w:rPr>
+        <w:t>Types</w:t>
+      </w:r>
+      <w:r>
+        <w:t>:</w:t>
+      </w:r>
+      <w:r>
+        <w:tab/>
+      </w:r>
+    </w:p>
+    <w:p>
+      <w:pPr>
+        <w:pStyle w:val="ListParagraph"/>
+        <w:numPr>
+          <w:ilvl w:val="0"/>
+          <w:numId w:val="3"/>
+        </w:numPr>
+      </w:pPr>
+      <w:r>
+        <w:t xml:space="preserve">Functional </w:t>
+      </w:r>
+      <w:r>
+        <w:sym w:font="Wingdings" w:char="F0E0"/>
+      </w:r>
+      <w:r>
+        <w:t xml:space="preserve"> To specify what function system tends to perform</w:t>
+      </w:r>
+    </w:p>
+    <w:p>
+      <w:pPr>
+        <w:pStyle w:val="ListParagraph"/>
+        <w:numPr>
+          <w:ilvl w:val="0"/>
+          <w:numId w:val="3"/>
+        </w:numPr>
+      </w:pPr>
+      <w:r>
+        <w:t xml:space="preserve">Non-Functional </w:t>
+      </w:r>
+      <w:r>
+        <w:sym w:font="Wingdings" w:char="F0E0"/>
+      </w:r>
+      <w:r>
+        <w:t xml:space="preserve"> not necessarily associated with a single piece of functionality rather describe a state/condition of the system</w:t>
+      </w:r>
+    </w:p>
+    <w:p>
+      <w:pPr>
+        <w:pStyle w:val="ListParagraph"/>
+        <w:numPr>
+          <w:ilvl w:val="0"/>
+          <w:numId w:val="3"/>
+        </w:numPr>
+      </w:pPr>
+      <w:r>
+        <w:t xml:space="preserve">Constraints </w:t>
+      </w:r>
+      <w:r>
+        <w:sym w:font="Wingdings" w:char="F0E0"/>
+      </w:r>
+      <w:r>
+        <w:t xml:space="preserve"> Restrict the implementation in some way</w:t>
+      </w:r>
+    </w:p>
+    <w:p>
+      <w:pPr>
+        <w:rPr>
+          <w:b/>
+        </w:rPr>
+      </w:pPr>
+      <w:r>
+        <w:rPr>
+          <w:b/>
+        </w:rPr>
+        <w:t>Functional requirements:</w:t>
+      </w:r>
+    </w:p>
+    <w:p>
+      <w:pPr>
+        <w:pStyle w:val="ListParagraph"/>
+        <w:numPr>
+          <w:ilvl w:val="0"/>
+          <w:numId w:val="3"/>
+        </w:numPr>
+      </w:pPr>
+      <w:r>
+        <w:t xml:space="preserve">Specific and </w:t>
+      </w:r>
+      <w:r>
+        <w:t>unambiguous</w:t>
+      </w:r>
+    </w:p>
+    <w:p>
+      <w:pPr>
+        <w:pStyle w:val="ListParagraph"/>
+        <w:numPr>
+          <w:ilvl w:val="0"/>
+          <w:numId w:val="3"/>
+        </w:numPr>
+      </w:pPr>
+      <w:r>
+        <w:t>Measurable and observable</w:t>
+      </w:r>
+    </w:p>
+    <w:p>
+      <w:pPr>
+        <w:pStyle w:val="ListParagraph"/>
+        <w:numPr>
+          <w:ilvl w:val="0"/>
+          <w:numId w:val="3"/>
+        </w:numPr>
+      </w:pPr>
+      <w:r>
+        <w:t>Testable in some way to determine if the requirement has been met</w:t>
+      </w:r>
+    </w:p>
+    <w:p>
+      <w:r>
+        <w:rPr>
+          <w:b/>
+        </w:rPr>
+        <w:t>Non-Functional requirements</w:t>
+      </w:r>
+      <w:r>
+        <w:t>:</w:t>
+      </w:r>
+    </w:p>
+    <w:p>
+      <w:pPr>
+        <w:pStyle w:val="ListParagraph"/>
+        <w:numPr>
+          <w:ilvl w:val="0"/>
+          <w:numId w:val="5"/>
+        </w:numPr>
+      </w:pPr>
+      <w:r>
+        <w:t>Security</w:t>
+      </w:r>
+    </w:p>
+    <w:p>
+      <w:pPr>
+        <w:pStyle w:val="ListParagraph"/>
+        <w:numPr>
+          <w:ilvl w:val="0"/>
+          <w:numId w:val="5"/>
+        </w:numPr>
+      </w:pPr>
+      <w:r>
+        <w:t>Privacy</w:t>
+      </w:r>
+    </w:p>
+    <w:p>
+      <w:pPr>
+        <w:pStyle w:val="ListParagraph"/>
+        <w:numPr>
+          <w:ilvl w:val="0"/>
+          <w:numId w:val="5"/>
+        </w:numPr>
+      </w:pPr>
+      <w:r>
+        <w:t>Usability</w:t>
+      </w:r>
+    </w:p>
+    <w:p>
+      <w:pPr>
+        <w:pStyle w:val="ListParagraph"/>
+        <w:numPr>
+          <w:ilvl w:val="0"/>
+          <w:numId w:val="5"/>
+        </w:numPr>
+      </w:pPr>
+      <w:r>
+        <w:t>Accessibility</w:t>
+      </w:r>
+    </w:p>
+    <w:p>
+      <w:pPr>
+        <w:pStyle w:val="ListParagraph"/>
+        <w:numPr>
+          <w:ilvl w:val="0"/>
+          <w:numId w:val="5"/>
+        </w:numPr>
+      </w:pPr>
+      <w:r>
+        <w:t>Reliability</w:t>
+      </w:r>
+    </w:p>
+    <w:p>
+      <w:pPr>
+        <w:pStyle w:val="ListParagraph"/>
+        <w:numPr>
+          <w:ilvl w:val="0"/>
+          <w:numId w:val="5"/>
+        </w:numPr>
+      </w:pPr>
+      <w:r>
+        <w:t>Availability</w:t>
+      </w:r>
+    </w:p>
+    <w:p>
+      <w:pPr>
+        <w:pStyle w:val="ListParagraph"/>
+        <w:numPr>
+          <w:ilvl w:val="0"/>
+          <w:numId w:val="5"/>
+        </w:numPr>
+      </w:pPr>
+      <w:r>
+        <w:t>Performance</w:t>
+      </w:r>
+    </w:p>
+    <w:p>
+      <w:r>
+        <w:t>Non-Functional requirements</w:t>
+      </w:r>
+      <w:r>
+        <w:t xml:space="preserve"> tend to be cross-cutting throughout the system. Often brought up as feelings or properties about the system. If (NFR contains problem) then all system might be needed to be redone.</w:t>
+      </w:r>
+    </w:p>
+    <w:p>
+      <w:r>
+        <w:rPr>
+          <w:b/>
+        </w:rPr>
+        <w:t>Elicitation Techniques</w:t>
+      </w:r>
+      <w:r>
+        <w:t>:</w:t>
+      </w:r>
+    </w:p>
+    <w:p>
+      <w:pPr>
+        <w:pStyle w:val="ListParagraph"/>
+        <w:numPr>
+          <w:ilvl w:val="0"/>
+          <w:numId w:val="6"/>
+        </w:numPr>
+      </w:pPr>
+      <w:r>
+        <w:t>Interview</w:t>
+      </w:r>
+    </w:p>
+    <w:p>
+      <w:pPr>
+        <w:pStyle w:val="ListParagraph"/>
+        <w:numPr>
+          <w:ilvl w:val="0"/>
+          <w:numId w:val="6"/>
+        </w:numPr>
+      </w:pPr>
+      <w:r>
+        <w:lastRenderedPageBreak/>
+        <w:t>Observation</w:t>
+      </w:r>
+    </w:p>
+    <w:p>
+      <w:pPr>
+        <w:pStyle w:val="ListParagraph"/>
+        <w:numPr>
+          <w:ilvl w:val="0"/>
+          <w:numId w:val="6"/>
+        </w:numPr>
+      </w:pPr>
+      <w:r>
+        <w:t>Examining Docs/Artifacts</w:t>
+      </w:r>
+    </w:p>
+    <w:p>
+      <w:pPr>
+        <w:pStyle w:val="ListParagraph"/>
+        <w:numPr>
+          <w:ilvl w:val="0"/>
+          <w:numId w:val="6"/>
+        </w:numPr>
+      </w:pPr>
+      <w:r>
+        <w:t>Joint Application Design</w:t>
+      </w:r>
+    </w:p>
+    <w:p>
+      <w:pPr>
+        <w:pStyle w:val="ListParagraph"/>
+        <w:numPr>
+          <w:ilvl w:val="0"/>
+          <w:numId w:val="6"/>
+        </w:numPr>
+      </w:pPr>
+      <w:r>
+        <w:t>Groupware</w:t>
+      </w:r>
+    </w:p>
+    <w:p>
+      <w:pPr>
+        <w:pStyle w:val="ListParagraph"/>
+        <w:numPr>
+          <w:ilvl w:val="0"/>
+          <w:numId w:val="6"/>
+        </w:numPr>
+      </w:pPr>
+      <w:r>
+        <w:t xml:space="preserve">Questionnaires </w:t>
+      </w:r>
+    </w:p>
+    <w:p>
+      <w:pPr>
+        <w:pStyle w:val="ListParagraph"/>
+        <w:numPr>
+          <w:ilvl w:val="0"/>
+          <w:numId w:val="6"/>
+        </w:numPr>
+      </w:pPr>
+      <w:r>
+        <w:t>Prototypes</w:t>
+      </w:r>
+    </w:p>
+    <w:p>
+      <w:pPr>
+        <w:pStyle w:val="ListParagraph"/>
+        <w:numPr>
+          <w:ilvl w:val="0"/>
+          <w:numId w:val="6"/>
+        </w:numPr>
+      </w:pPr>
+      <w:r>
+        <w:t>Focus Groups</w:t>
+      </w:r>
+    </w:p>
+    <w:p>
+      <w:pPr>
+        <w:pStyle w:val="ListParagraph"/>
+        <w:numPr>
+          <w:ilvl w:val="0"/>
+          <w:numId w:val="6"/>
+        </w:numPr>
+      </w:pPr>
+      <w:r>
+        <w:t>On-site customer</w:t>
+      </w:r>
+    </w:p>
+    <w:p>
+      <w:r>
+        <w:rPr>
+          <w:b/>
+        </w:rPr>
+        <w:t xml:space="preserve">Problems with requirements </w:t>
+      </w:r>
+      <w:proofErr w:type="gramStart"/>
+      <w:r>
+        <w:rPr>
+          <w:b/>
+        </w:rPr>
+        <w:t>elicitation</w:t>
+      </w:r>
+      <w:r>
+        <w:t xml:space="preserve"> :</w:t>
+      </w:r>
+      <w:proofErr w:type="gramEnd"/>
+    </w:p>
+    <w:p>
+      <w:pPr>
+        <w:pStyle w:val="ListParagraph"/>
+        <w:numPr>
+          <w:ilvl w:val="0"/>
+          <w:numId w:val="8"/>
+        </w:numPr>
+      </w:pPr>
+      <w:r>
+        <w:t>The boundary of the system is ill-defined</w:t>
+      </w:r>
+    </w:p>
+    <w:p>
+      <w:pPr>
+        <w:pStyle w:val="ListParagraph"/>
+        <w:numPr>
+          <w:ilvl w:val="0"/>
+          <w:numId w:val="8"/>
+        </w:numPr>
+      </w:pPr>
+      <w:r>
+        <w:t>Unnecessary design information may be given</w:t>
+      </w:r>
+    </w:p>
+    <w:p>
+      <w:pPr>
+        <w:pStyle w:val="ListParagraph"/>
+        <w:numPr>
+          <w:ilvl w:val="0"/>
+          <w:numId w:val="8"/>
+        </w:numPr>
+      </w:pPr>
+      <w:r>
+        <w:t>Stakeholders have incomplete understanding of their needs</w:t>
+      </w:r>
+    </w:p>
+    <w:p>
+      <w:pPr>
+        <w:pStyle w:val="ListParagraph"/>
+        <w:numPr>
+          <w:ilvl w:val="0"/>
+          <w:numId w:val="8"/>
+        </w:numPr>
+      </w:pPr>
+      <w:r>
+        <w:t xml:space="preserve">Stakeholders have poor understanding of computer capabilities and </w:t>
+      </w:r>
+      <w:proofErr w:type="spellStart"/>
+      <w:r>
+        <w:t>limitatations</w:t>
+      </w:r>
+      <w:proofErr w:type="spellEnd"/>
+    </w:p>
+    <w:p>
+      <w:pPr>
+        <w:pStyle w:val="ListParagraph"/>
+        <w:numPr>
+          <w:ilvl w:val="0"/>
+          <w:numId w:val="8"/>
+        </w:numPr>
+      </w:pPr>
+      <w:r>
+        <w:t>Software Engineers have poor knowledge of the problem design</w:t>
+      </w:r>
+    </w:p>
+    <w:p>
+      <w:pPr>
+        <w:pStyle w:val="ListParagraph"/>
+        <w:numPr>
+          <w:ilvl w:val="0"/>
+          <w:numId w:val="8"/>
+        </w:numPr>
+        <w:rPr>
+          <w:b/>
+        </w:rPr>
+      </w:pPr>
+      <w:r>
+        <w:rPr>
+          <w:b/>
+        </w:rPr>
+        <w:t>Stakeholders and Software Engineers speak different languages</w:t>
+      </w:r>
+    </w:p>
+    <w:p>
+      <w:pPr>
+        <w:pStyle w:val="ListParagraph"/>
+        <w:numPr>
+          <w:ilvl w:val="0"/>
+          <w:numId w:val="8"/>
+        </w:numPr>
+        <w:rPr>
+          <w:b/>
+        </w:rPr>
+      </w:pPr>
+      <w:r>
+        <w:t>“Obvious” information is omitted</w:t>
+      </w:r>
+    </w:p>
+    <w:p>
+      <w:pPr>
+        <w:pStyle w:val="ListParagraph"/>
+        <w:numPr>
+          <w:ilvl w:val="0"/>
+          <w:numId w:val="8"/>
+        </w:numPr>
+        <w:rPr>
+          <w:b/>
+        </w:rPr>
+      </w:pPr>
+      <w:r>
+        <w:t>Different stakeholders have conflicting views</w:t>
+      </w:r>
+    </w:p>
+    <w:p>
+      <w:pPr>
+        <w:pStyle w:val="ListParagraph"/>
+        <w:numPr>
+          <w:ilvl w:val="0"/>
+          <w:numId w:val="8"/>
+        </w:numPr>
+        <w:rPr>
+          <w:b/>
+        </w:rPr>
+      </w:pPr>
+      <w:r>
+        <w:t xml:space="preserve">Requirements are vague and untestable (user friendly , robust </w:t>
+      </w:r>
+      <w:r>
+        <w:sym w:font="Wingdings" w:char="F0E0"/>
+      </w:r>
+      <w:r>
+        <w:t xml:space="preserve"> Subjective)</w:t>
+      </w:r>
+    </w:p>
+    <w:p>
+      <w:pPr>
+        <w:pStyle w:val="ListParagraph"/>
+        <w:numPr>
+          <w:ilvl w:val="0"/>
+          <w:numId w:val="8"/>
+        </w:numPr>
+        <w:rPr>
+          <w:b/>
+        </w:rPr>
+      </w:pPr>
+      <w:r>
+        <w:t>Requirements are volatile and change over time</w:t>
+      </w:r>
+    </w:p>
+    <w:p>
+      <w:pPr>
+        <w:rPr>
+          <w:b/>
+        </w:rPr>
+      </w:pPr>
+      <w:r>
+        <w:rPr>
+          <w:b/>
+        </w:rPr>
+        <w:t xml:space="preserve">Requirements Specification </w:t>
+      </w:r>
+    </w:p>
+    <w:p>
+      <w:pPr>
+        <w:pStyle w:val="ListParagraph"/>
+        <w:numPr>
+          <w:ilvl w:val="0"/>
+          <w:numId w:val="4"/>
+        </w:numPr>
+      </w:pPr>
+      <w:r>
+        <w:t>Requirements Analysis – studying user needs to get a definition of the system</w:t>
+      </w:r>
+    </w:p>
+    <w:p>
+      <w:pPr>
+        <w:pStyle w:val="ListParagraph"/>
+        <w:numPr>
+          <w:ilvl w:val="0"/>
+          <w:numId w:val="4"/>
+        </w:numPr>
+      </w:pPr>
+      <w:r>
+        <w:t>Requirements</w:t>
+      </w:r>
+      <w:r>
+        <w:t xml:space="preserve"> modelling – turning use </w:t>
+      </w:r>
+      <w:r>
+        <w:t>Requirements</w:t>
+      </w:r>
+      <w:r>
+        <w:t xml:space="preserve"> into actionable statements that all Software Engineers can unambiguously understand</w:t>
+      </w:r>
+    </w:p>
+    <w:p>
+      <w:r>
+        <w:rPr>
+          <w:b/>
+        </w:rPr>
+        <w:t>Requirements</w:t>
+      </w:r>
+      <w:r>
+        <w:rPr>
+          <w:b/>
+        </w:rPr>
+        <w:t xml:space="preserve"> Specification</w:t>
+      </w:r>
+      <w:r>
+        <w:t xml:space="preserve"> -&gt; Restating of </w:t>
+      </w:r>
+      <w:r>
+        <w:t>Requirements</w:t>
+      </w:r>
+      <w:r>
+        <w:t xml:space="preserve"> in a technical format of some kind that is actionable by Developers</w:t>
+      </w:r>
+    </w:p>
+    <w:p>
+      <w:pPr>
+        <w:rPr>
+          <w:b/>
+        </w:rPr>
+      </w:pPr>
+      <w:r>
+        <w:rPr>
+          <w:b/>
+        </w:rPr>
+        <w:t>Use Cases</w:t>
+      </w:r>
+    </w:p>
+    <w:p>
+      <w:pPr>
+        <w:pStyle w:val="ListParagraph"/>
+        <w:numPr>
+          <w:ilvl w:val="0"/>
+          <w:numId w:val="5"/>
+        </w:numPr>
+      </w:pPr>
+      <w:r>
+        <w:t xml:space="preserve">More visual way of modelling </w:t>
+      </w:r>
+      <w:proofErr w:type="spellStart"/>
+      <w:r>
+        <w:t>requirments</w:t>
+      </w:r>
+      <w:proofErr w:type="spellEnd"/>
+    </w:p>
+    <w:p>
+      <w:pPr>
+        <w:pStyle w:val="ListParagraph"/>
+        <w:numPr>
+          <w:ilvl w:val="0"/>
+          <w:numId w:val="5"/>
+        </w:numPr>
+      </w:pPr>
+      <w:r>
+        <w:t>Consists of use case diagram (UML)</w:t>
+      </w:r>
+    </w:p>
+    <w:p>
+      <w:pPr>
+        <w:pStyle w:val="ListParagraph"/>
+        <w:numPr>
+          <w:ilvl w:val="0"/>
+          <w:numId w:val="5"/>
+        </w:numPr>
+      </w:pPr>
+      <w:r>
+        <w:t>Based around interaction with the system</w:t>
+      </w:r>
+    </w:p>
+    <w:p>
+      <w:r>
+        <w:t xml:space="preserve">SRS (Software </w:t>
+      </w:r>
+      <w:r>
+        <w:t>Requirements</w:t>
+      </w:r>
+      <w:r>
+        <w:t xml:space="preserve"> Specification)</w:t>
+      </w:r>
+    </w:p>
+    <w:p>
+      <w:pPr>
+        <w:pStyle w:val="ListParagraph"/>
+        <w:numPr>
+          <w:ilvl w:val="0"/>
+          <w:numId w:val="5"/>
+        </w:numPr>
+      </w:pPr>
+      <w:r>
+        <w:t xml:space="preserve">A template followed by a team to document functional </w:t>
+      </w:r>
+      <w:r>
+        <w:t>Requirements</w:t>
+      </w:r>
+      <w:r>
+        <w:t xml:space="preserve">. Non-functional </w:t>
+      </w:r>
+      <w:r>
+        <w:t>Requirements</w:t>
+      </w:r>
+      <w:r>
+        <w:t xml:space="preserve"> and constraints</w:t>
+      </w:r>
+    </w:p>
+    <w:p>
+      <w:pPr>
+        <w:pStyle w:val="ListParagraph"/>
+        <w:numPr>
+          <w:ilvl w:val="0"/>
+          <w:numId w:val="5"/>
+        </w:numPr>
+      </w:pPr>
+      <w:r>
+        <w:t>Use Cases -&gt; Used as part of a larger SRS</w:t>
+      </w:r>
+    </w:p>
+    <w:p>
+      <w:pPr>
+        <w:pStyle w:val="ListParagraph"/>
+        <w:numPr>
+          <w:ilvl w:val="0"/>
+          <w:numId w:val="5"/>
+        </w:numPr>
+      </w:pPr>
+      <w:r>
+        <w:t>Follows IEEE Specifications</w:t>
+      </w:r>
+    </w:p>
+    <w:p>
+      <w:pPr>
+        <w:rPr>
+          <w:b/>
+          <w:sz w:val="28"/>
+        </w:rPr>
+      </w:pPr>
+      <w:r>
+        <w:rPr>
+          <w:b/>
+          <w:sz w:val="28"/>
+        </w:rPr>
+        <w:t>Risk Management</w:t>
+      </w:r>
+    </w:p>
+    <w:p>
+      <w:r>
+        <w:t>Approaches</w:t>
+      </w:r>
+    </w:p>
+    <w:p>
+      <w:pPr>
+        <w:pStyle w:val="ListParagraph"/>
+        <w:numPr>
+          <w:ilvl w:val="0"/>
+          <w:numId w:val="9"/>
+        </w:numPr>
+      </w:pPr>
+      <w:r>
+        <w:lastRenderedPageBreak/>
+        <w:t>Ignore it</w:t>
+      </w:r>
+    </w:p>
+    <w:p>
+      <w:pPr>
+        <w:pStyle w:val="ListParagraph"/>
+        <w:numPr>
+          <w:ilvl w:val="0"/>
+          <w:numId w:val="9"/>
+        </w:numPr>
+      </w:pPr>
+      <w:r>
+        <w:t xml:space="preserve">Be reactive of it </w:t>
+      </w:r>
+      <w:r>
+        <w:t>(When a problem arises, everyone drops everything to address the issue)</w:t>
+      </w:r>
+    </w:p>
+    <w:p>
+      <w:pPr>
+        <w:pStyle w:val="ListParagraph"/>
+        <w:numPr>
+          <w:ilvl w:val="0"/>
+          <w:numId w:val="9"/>
+        </w:numPr>
+      </w:pPr>
+      <w:r>
+        <w:t>Be proactive of it (</w:t>
+      </w:r>
+      <w:r>
+        <w:t>If you identify and plan for some of the most common scenarios ahead of time, they won’t have as much impact when they occur)</w:t>
+      </w:r>
+    </w:p>
+    <w:p/>
+    <w:p>
+      <w:r>
+        <w:t>Risk Management Cycle</w:t>
+      </w:r>
+    </w:p>
+    <w:p>
+      <w:pPr>
+        <w:pStyle w:val="ListParagraph"/>
+        <w:numPr>
+          <w:ilvl w:val="0"/>
+          <w:numId w:val="5"/>
+        </w:numPr>
+      </w:pPr>
+      <w:r>
+        <w:t>Identify</w:t>
+      </w:r>
+    </w:p>
+    <w:p>
+      <w:pPr>
+        <w:pStyle w:val="ListParagraph"/>
+        <w:numPr>
+          <w:ilvl w:val="0"/>
+          <w:numId w:val="5"/>
+        </w:numPr>
+      </w:pPr>
+      <w:r>
+        <w:t>Analyze</w:t>
+      </w:r>
+    </w:p>
+    <w:p>
+      <w:pPr>
+        <w:pStyle w:val="ListParagraph"/>
+        <w:numPr>
+          <w:ilvl w:val="0"/>
+          <w:numId w:val="5"/>
+        </w:numPr>
+      </w:pPr>
+      <w:r>
+        <w:t>Prioritize</w:t>
+      </w:r>
+    </w:p>
+    <w:p>
+      <w:pPr>
+        <w:pStyle w:val="ListParagraph"/>
+        <w:numPr>
+          <w:ilvl w:val="0"/>
+          <w:numId w:val="5"/>
+        </w:numPr>
+      </w:pPr>
+      <w:r>
+        <w:t>Plan</w:t>
+      </w:r>
+    </w:p>
+    <w:p>
+      <w:pPr>
+        <w:pStyle w:val="ListParagraph"/>
+        <w:numPr>
+          <w:ilvl w:val="0"/>
+          <w:numId w:val="5"/>
+        </w:numPr>
+      </w:pPr>
+      <w:r>
+        <w:t>Mitigate (lower costs)</w:t>
+      </w:r>
+    </w:p>
+    <w:p>
+      <w:pPr>
+        <w:pStyle w:val="ListParagraph"/>
+        <w:numPr>
+          <w:ilvl w:val="0"/>
+          <w:numId w:val="5"/>
+        </w:numPr>
+      </w:pPr>
+      <w:r>
+        <w:t>Monitor</w:t>
+      </w:r>
+    </w:p>
+    <w:p>
+      <w:r>
+        <w:t>Aspects of a project that can introduce risk:</w:t>
+      </w:r>
+    </w:p>
+    <w:p>
+      <w:pPr>
+        <w:pStyle w:val="ListParagraph"/>
+        <w:numPr>
+          <w:ilvl w:val="0"/>
+          <w:numId w:val="5"/>
+        </w:numPr>
+      </w:pPr>
+      <w:r>
+        <w:t>People</w:t>
+      </w:r>
+    </w:p>
+    <w:p>
+      <w:pPr>
+        <w:pStyle w:val="ListParagraph"/>
+        <w:numPr>
+          <w:ilvl w:val="0"/>
+          <w:numId w:val="5"/>
+        </w:numPr>
+      </w:pPr>
+      <w:r>
+        <w:t>Project Size</w:t>
+      </w:r>
+    </w:p>
+    <w:p>
+      <w:pPr>
+        <w:pStyle w:val="ListParagraph"/>
+        <w:numPr>
+          <w:ilvl w:val="0"/>
+          <w:numId w:val="5"/>
+        </w:numPr>
+      </w:pPr>
+      <w:r>
+        <w:t>Software Processes</w:t>
+      </w:r>
+    </w:p>
+    <w:p>
+      <w:pPr>
+        <w:pStyle w:val="ListParagraph"/>
+        <w:numPr>
+          <w:ilvl w:val="0"/>
+          <w:numId w:val="5"/>
+        </w:numPr>
+      </w:pPr>
+      <w:r>
+        <w:t>Tech and tools</w:t>
+      </w:r>
+    </w:p>
+    <w:p>
+      <w:pPr>
+        <w:pStyle w:val="ListParagraph"/>
+        <w:numPr>
+          <w:ilvl w:val="0"/>
+          <w:numId w:val="5"/>
+        </w:numPr>
+      </w:pPr>
+      <w:r>
+        <w:t>Organizational and managerial</w:t>
+      </w:r>
+    </w:p>
+    <w:p>
+      <w:pPr>
+        <w:pStyle w:val="ListParagraph"/>
+        <w:numPr>
+          <w:ilvl w:val="0"/>
+          <w:numId w:val="5"/>
+        </w:numPr>
+      </w:pPr>
+      <w:r>
+        <w:t>Customer</w:t>
+      </w:r>
+    </w:p>
+    <w:p>
+      <w:pPr>
+        <w:pStyle w:val="ListParagraph"/>
+        <w:numPr>
+          <w:ilvl w:val="0"/>
+          <w:numId w:val="5"/>
+        </w:numPr>
+      </w:pPr>
+      <w:r>
+        <w:t>Estimation</w:t>
+      </w:r>
+    </w:p>
+    <w:p>
+      <w:pPr>
+        <w:pStyle w:val="ListParagraph"/>
+        <w:numPr>
+          <w:ilvl w:val="0"/>
+          <w:numId w:val="5"/>
+        </w:numPr>
+      </w:pPr>
+      <w:r>
+        <w:t>Support</w:t>
+      </w:r>
+    </w:p>
+    <w:p/>
+    <w:p>
+      <w:pPr>
+        <w:rPr>
+          <w:b/>
+          <w:sz w:val="28"/>
+        </w:rPr>
+      </w:pPr>
+      <w:r>
+        <w:rPr>
+          <w:b/>
+          <w:sz w:val="28"/>
+        </w:rPr>
+        <w:t>SE Code of Ethics</w:t>
+      </w:r>
+    </w:p>
+    <w:p>
+      <w:r>
+        <w:t>8 principles of SE Code of Ethics</w:t>
+      </w:r>
+    </w:p>
+    <w:p>
+      <w:pPr>
+        <w:pStyle w:val="ListParagraph"/>
+        <w:numPr>
+          <w:ilvl w:val="0"/>
+          <w:numId w:val="10"/>
+        </w:numPr>
+      </w:pPr>
+      <w:r>
+        <w:t>PUBLIC – Software Engineers shall act consistently with the public interest</w:t>
+      </w:r>
+    </w:p>
+    <w:p>
+      <w:pPr>
+        <w:pStyle w:val="ListParagraph"/>
+        <w:numPr>
+          <w:ilvl w:val="0"/>
+          <w:numId w:val="10"/>
+        </w:numPr>
+      </w:pPr>
+      <w:r>
+        <w:t>CLIENT AND EMPLOYER -&gt; SE Shall ac in a manner that is in the best interest of their client and employer consistent with the public interest</w:t>
+      </w:r>
+    </w:p>
+    <w:p>
+      <w:pPr>
+        <w:pStyle w:val="ListParagraph"/>
+        <w:numPr>
+          <w:ilvl w:val="0"/>
+          <w:numId w:val="10"/>
+        </w:numPr>
+      </w:pPr>
+      <w:r>
+        <w:t>PRODUCT – SE shall ensure that their products and related modifications meet the highest professional standards possible</w:t>
+      </w:r>
+    </w:p>
+    <w:p>
+      <w:pPr>
+        <w:pStyle w:val="ListParagraph"/>
+        <w:numPr>
+          <w:ilvl w:val="0"/>
+          <w:numId w:val="10"/>
+        </w:numPr>
+      </w:pPr>
+      <w:r>
+        <w:t>JUDG</w:t>
+      </w:r>
+      <w:r>
+        <w:t xml:space="preserve">MENT – SE shall maintain integrity and independence in their </w:t>
+      </w:r>
+      <w:proofErr w:type="gramStart"/>
+      <w:r>
+        <w:t xml:space="preserve">professional </w:t>
+      </w:r>
+      <w:r>
+        <w:t xml:space="preserve"> judgment</w:t>
+      </w:r>
+      <w:proofErr w:type="gramEnd"/>
+      <w:r>
+        <w:t xml:space="preserve"> . </w:t>
+      </w:r>
+    </w:p>
+    <w:p>
+      <w:pPr>
+        <w:pStyle w:val="ListParagraph"/>
+        <w:numPr>
+          <w:ilvl w:val="0"/>
+          <w:numId w:val="10"/>
+        </w:numPr>
+      </w:pPr>
+      <w:r>
+        <w:t>MANAGEMENT – SE managers and leaders shall subscribe to and promote an ethical approach to the management of Software Development and maintenance</w:t>
+      </w:r>
+    </w:p>
+    <w:p>
+      <w:pPr>
+        <w:pStyle w:val="ListParagraph"/>
+        <w:numPr>
+          <w:ilvl w:val="0"/>
+          <w:numId w:val="10"/>
+        </w:numPr>
+      </w:pPr>
+      <w:r>
+        <w:t>PROFESSION – SE Shall advance the integrity and reputation of the profession consistent with public interest</w:t>
+      </w:r>
+    </w:p>
+    <w:p>
+      <w:pPr>
+        <w:pStyle w:val="ListParagraph"/>
+        <w:numPr>
+          <w:ilvl w:val="0"/>
+          <w:numId w:val="10"/>
+        </w:numPr>
+      </w:pPr>
+      <w:r>
+        <w:t>COLLEAGUES- SE Shall be fair to and supportive to their colleagues</w:t>
+      </w:r>
+    </w:p>
+    <w:p>
+      <w:pPr>
+        <w:pStyle w:val="ListParagraph"/>
+        <w:numPr>
+          <w:ilvl w:val="0"/>
+          <w:numId w:val="10"/>
+        </w:numPr>
+      </w:pPr>
+      <w:r>
+        <w:t>SELF – SE Shall participate in lifelong learning regarding the practice of their profession and shall promote an ethical approach to the profession.</w:t>
       </w:r>
       <w:bookmarkStart w:id="0" w:name="_GoBack"/>
       <w:bookmarkEnd w:id="0"/>
@@ -56,6 +1585,1090 @@
     </w:sectPr>
   </w:body>
 </w:document>
+</file>
+
+<file path=word/numbering.xml><?xml version="1.0" encoding="utf-8"?>
+<w:numbering xmlns:wpc="http://schemas.microsoft.com/office/word/2010/wordprocessingCanvas" xmlns:mc="http://schemas.openxmlformats.org/markup-compatibility/2006" xmlns:o="urn:schemas-microsoft-com:office:office" xmlns:r="http://schemas.openxmlformats.org/officeDocument/2006/relationships" xmlns:m="http://schemas.openxmlformats.org/officeDocument/2006/math" xmlns:v="urn:schemas-microsoft-com:vml" xmlns:wp14="http://schemas.microsoft.com/office/word/2010/wordprocessingDrawing" xmlns:wp="http://schemas.openxmlformats.org/drawingml/2006/wordprocessingDrawing" xmlns:w10="urn:schemas-microsoft-com:office:word" xmlns:w="http://schemas.openxmlformats.org/wordprocessingml/2006/main" xmlns:w14="http://schemas.microsoft.com/office/word/2010/wordml" xmlns:w15="http://schemas.microsoft.com/office/word/2012/wordml" xmlns:wpg="http://schemas.microsoft.com/office/word/2010/wordprocessingGroup" xmlns:wpi="http://schemas.microsoft.com/office/word/2010/wordprocessingInk" xmlns:wne="http://schemas.microsoft.com/office/word/2006/wordml" xmlns:wps="http://schemas.microsoft.com/office/word/2010/wordprocessingShape" mc:Ignorable="w14 w15 wp14">
+  <w:abstractNum w:abstractNumId="0">
+    <w:nsid w:val="079F1D42"/>
+    <w:multiLevelType w:val="hybridMultilevel"/>
+    <w:tmpl w:val="BFC44BA4"/>
+    <w:lvl w:ilvl="0" w:tplc="66F2F182">
+      <w:start w:val="3"/>
+      <w:numFmt w:val="bullet"/>
+      <w:lvlText w:val=""/>
+      <w:lvlJc w:val="left"/>
+      <w:pPr>
+        <w:ind w:left="720" w:hanging="360"/>
+      </w:pPr>
+      <w:rPr>
+        <w:rFonts w:ascii="Wingdings" w:eastAsiaTheme="minorHAnsi" w:hAnsi="Wingdings" w:cs="Times New Roman" w:hint="default"/>
+      </w:rPr>
+    </w:lvl>
+    <w:lvl w:ilvl="1" w:tplc="04090003" w:tentative="1">
+      <w:start w:val="1"/>
+      <w:numFmt w:val="bullet"/>
+      <w:lvlText w:val="o"/>
+      <w:lvlJc w:val="left"/>
+      <w:pPr>
+        <w:ind w:left="1440" w:hanging="360"/>
+      </w:pPr>
+      <w:rPr>
+        <w:rFonts w:ascii="Courier New" w:hAnsi="Courier New" w:cs="Courier New" w:hint="default"/>
+      </w:rPr>
+    </w:lvl>
+    <w:lvl w:ilvl="2" w:tplc="04090005" w:tentative="1">
+      <w:start w:val="1"/>
+      <w:numFmt w:val="bullet"/>
+      <w:lvlText w:val=""/>
+      <w:lvlJc w:val="left"/>
+      <w:pPr>
+        <w:ind w:left="2160" w:hanging="360"/>
+      </w:pPr>
+      <w:rPr>
+        <w:rFonts w:ascii="Wingdings" w:hAnsi="Wingdings" w:hint="default"/>
+      </w:rPr>
+    </w:lvl>
+    <w:lvl w:ilvl="3" w:tplc="04090001" w:tentative="1">
+      <w:start w:val="1"/>
+      <w:numFmt w:val="bullet"/>
+      <w:lvlText w:val=""/>
+      <w:lvlJc w:val="left"/>
+      <w:pPr>
+        <w:ind w:left="2880" w:hanging="360"/>
+      </w:pPr>
+      <w:rPr>
+        <w:rFonts w:ascii="Symbol" w:hAnsi="Symbol" w:hint="default"/>
+      </w:rPr>
+    </w:lvl>
+    <w:lvl w:ilvl="4" w:tplc="04090003" w:tentative="1">
+      <w:start w:val="1"/>
+      <w:numFmt w:val="bullet"/>
+      <w:lvlText w:val="o"/>
+      <w:lvlJc w:val="left"/>
+      <w:pPr>
+        <w:ind w:left="3600" w:hanging="360"/>
+      </w:pPr>
+      <w:rPr>
+        <w:rFonts w:ascii="Courier New" w:hAnsi="Courier New" w:cs="Courier New" w:hint="default"/>
+      </w:rPr>
+    </w:lvl>
+    <w:lvl w:ilvl="5" w:tplc="04090005" w:tentative="1">
+      <w:start w:val="1"/>
+      <w:numFmt w:val="bullet"/>
+      <w:lvlText w:val=""/>
+      <w:lvlJc w:val="left"/>
+      <w:pPr>
+        <w:ind w:left="4320" w:hanging="360"/>
+      </w:pPr>
+      <w:rPr>
+        <w:rFonts w:ascii="Wingdings" w:hAnsi="Wingdings" w:hint="default"/>
+      </w:rPr>
+    </w:lvl>
+    <w:lvl w:ilvl="6" w:tplc="04090001" w:tentative="1">
+      <w:start w:val="1"/>
+      <w:numFmt w:val="bullet"/>
+      <w:lvlText w:val=""/>
+      <w:lvlJc w:val="left"/>
+      <w:pPr>
+        <w:ind w:left="5040" w:hanging="360"/>
+      </w:pPr>
+      <w:rPr>
+        <w:rFonts w:ascii="Symbol" w:hAnsi="Symbol" w:hint="default"/>
+      </w:rPr>
+    </w:lvl>
+    <w:lvl w:ilvl="7" w:tplc="04090003" w:tentative="1">
+      <w:start w:val="1"/>
+      <w:numFmt w:val="bullet"/>
+      <w:lvlText w:val="o"/>
+      <w:lvlJc w:val="left"/>
+      <w:pPr>
+        <w:ind w:left="5760" w:hanging="360"/>
+      </w:pPr>
+      <w:rPr>
+        <w:rFonts w:ascii="Courier New" w:hAnsi="Courier New" w:cs="Courier New" w:hint="default"/>
+      </w:rPr>
+    </w:lvl>
+    <w:lvl w:ilvl="8" w:tplc="04090005" w:tentative="1">
+      <w:start w:val="1"/>
+      <w:numFmt w:val="bullet"/>
+      <w:lvlText w:val=""/>
+      <w:lvlJc w:val="left"/>
+      <w:pPr>
+        <w:ind w:left="6480" w:hanging="360"/>
+      </w:pPr>
+      <w:rPr>
+        <w:rFonts w:ascii="Wingdings" w:hAnsi="Wingdings" w:hint="default"/>
+      </w:rPr>
+    </w:lvl>
+  </w:abstractNum>
+  <w:abstractNum w:abstractNumId="1">
+    <w:nsid w:val="0A255510"/>
+    <w:multiLevelType w:val="hybridMultilevel"/>
+    <w:tmpl w:val="19089FD4"/>
+    <w:lvl w:ilvl="0" w:tplc="66F2F182">
+      <w:start w:val="3"/>
+      <w:numFmt w:val="bullet"/>
+      <w:lvlText w:val=""/>
+      <w:lvlJc w:val="left"/>
+      <w:pPr>
+        <w:ind w:left="720" w:hanging="360"/>
+      </w:pPr>
+      <w:rPr>
+        <w:rFonts w:ascii="Wingdings" w:eastAsiaTheme="minorHAnsi" w:hAnsi="Wingdings" w:cs="Times New Roman" w:hint="default"/>
+      </w:rPr>
+    </w:lvl>
+    <w:lvl w:ilvl="1" w:tplc="04090003" w:tentative="1">
+      <w:start w:val="1"/>
+      <w:numFmt w:val="bullet"/>
+      <w:lvlText w:val="o"/>
+      <w:lvlJc w:val="left"/>
+      <w:pPr>
+        <w:ind w:left="1440" w:hanging="360"/>
+      </w:pPr>
+      <w:rPr>
+        <w:rFonts w:ascii="Courier New" w:hAnsi="Courier New" w:cs="Courier New" w:hint="default"/>
+      </w:rPr>
+    </w:lvl>
+    <w:lvl w:ilvl="2" w:tplc="04090005" w:tentative="1">
+      <w:start w:val="1"/>
+      <w:numFmt w:val="bullet"/>
+      <w:lvlText w:val=""/>
+      <w:lvlJc w:val="left"/>
+      <w:pPr>
+        <w:ind w:left="2160" w:hanging="360"/>
+      </w:pPr>
+      <w:rPr>
+        <w:rFonts w:ascii="Wingdings" w:hAnsi="Wingdings" w:hint="default"/>
+      </w:rPr>
+    </w:lvl>
+    <w:lvl w:ilvl="3" w:tplc="04090001" w:tentative="1">
+      <w:start w:val="1"/>
+      <w:numFmt w:val="bullet"/>
+      <w:lvlText w:val=""/>
+      <w:lvlJc w:val="left"/>
+      <w:pPr>
+        <w:ind w:left="2880" w:hanging="360"/>
+      </w:pPr>
+      <w:rPr>
+        <w:rFonts w:ascii="Symbol" w:hAnsi="Symbol" w:hint="default"/>
+      </w:rPr>
+    </w:lvl>
+    <w:lvl w:ilvl="4" w:tplc="04090003" w:tentative="1">
+      <w:start w:val="1"/>
+      <w:numFmt w:val="bullet"/>
+      <w:lvlText w:val="o"/>
+      <w:lvlJc w:val="left"/>
+      <w:pPr>
+        <w:ind w:left="3600" w:hanging="360"/>
+      </w:pPr>
+      <w:rPr>
+        <w:rFonts w:ascii="Courier New" w:hAnsi="Courier New" w:cs="Courier New" w:hint="default"/>
+      </w:rPr>
+    </w:lvl>
+    <w:lvl w:ilvl="5" w:tplc="04090005" w:tentative="1">
+      <w:start w:val="1"/>
+      <w:numFmt w:val="bullet"/>
+      <w:lvlText w:val=""/>
+      <w:lvlJc w:val="left"/>
+      <w:pPr>
+        <w:ind w:left="4320" w:hanging="360"/>
+      </w:pPr>
+      <w:rPr>
+        <w:rFonts w:ascii="Wingdings" w:hAnsi="Wingdings" w:hint="default"/>
+      </w:rPr>
+    </w:lvl>
+    <w:lvl w:ilvl="6" w:tplc="04090001" w:tentative="1">
+      <w:start w:val="1"/>
+      <w:numFmt w:val="bullet"/>
+      <w:lvlText w:val=""/>
+      <w:lvlJc w:val="left"/>
+      <w:pPr>
+        <w:ind w:left="5040" w:hanging="360"/>
+      </w:pPr>
+      <w:rPr>
+        <w:rFonts w:ascii="Symbol" w:hAnsi="Symbol" w:hint="default"/>
+      </w:rPr>
+    </w:lvl>
+    <w:lvl w:ilvl="7" w:tplc="04090003" w:tentative="1">
+      <w:start w:val="1"/>
+      <w:numFmt w:val="bullet"/>
+      <w:lvlText w:val="o"/>
+      <w:lvlJc w:val="left"/>
+      <w:pPr>
+        <w:ind w:left="5760" w:hanging="360"/>
+      </w:pPr>
+      <w:rPr>
+        <w:rFonts w:ascii="Courier New" w:hAnsi="Courier New" w:cs="Courier New" w:hint="default"/>
+      </w:rPr>
+    </w:lvl>
+    <w:lvl w:ilvl="8" w:tplc="04090005" w:tentative="1">
+      <w:start w:val="1"/>
+      <w:numFmt w:val="bullet"/>
+      <w:lvlText w:val=""/>
+      <w:lvlJc w:val="left"/>
+      <w:pPr>
+        <w:ind w:left="6480" w:hanging="360"/>
+      </w:pPr>
+      <w:rPr>
+        <w:rFonts w:ascii="Wingdings" w:hAnsi="Wingdings" w:hint="default"/>
+      </w:rPr>
+    </w:lvl>
+  </w:abstractNum>
+  <w:abstractNum w:abstractNumId="2">
+    <w:nsid w:val="28145423"/>
+    <w:multiLevelType w:val="hybridMultilevel"/>
+    <w:tmpl w:val="3E300696"/>
+    <w:lvl w:ilvl="0" w:tplc="0409000F">
+      <w:start w:val="1"/>
+      <w:numFmt w:val="decimal"/>
+      <w:lvlText w:val="%1."/>
+      <w:lvlJc w:val="left"/>
+      <w:pPr>
+        <w:ind w:left="720" w:hanging="360"/>
+      </w:pPr>
+      <w:rPr>
+        <w:rFonts w:hint="default"/>
+      </w:rPr>
+    </w:lvl>
+    <w:lvl w:ilvl="1" w:tplc="04090019" w:tentative="1">
+      <w:start w:val="1"/>
+      <w:numFmt w:val="lowerLetter"/>
+      <w:lvlText w:val="%2."/>
+      <w:lvlJc w:val="left"/>
+      <w:pPr>
+        <w:ind w:left="1440" w:hanging="360"/>
+      </w:pPr>
+    </w:lvl>
+    <w:lvl w:ilvl="2" w:tplc="0409001B" w:tentative="1">
+      <w:start w:val="1"/>
+      <w:numFmt w:val="lowerRoman"/>
+      <w:lvlText w:val="%3."/>
+      <w:lvlJc w:val="right"/>
+      <w:pPr>
+        <w:ind w:left="2160" w:hanging="180"/>
+      </w:pPr>
+    </w:lvl>
+    <w:lvl w:ilvl="3" w:tplc="0409000F" w:tentative="1">
+      <w:start w:val="1"/>
+      <w:numFmt w:val="decimal"/>
+      <w:lvlText w:val="%4."/>
+      <w:lvlJc w:val="left"/>
+      <w:pPr>
+        <w:ind w:left="2880" w:hanging="360"/>
+      </w:pPr>
+    </w:lvl>
+    <w:lvl w:ilvl="4" w:tplc="04090019" w:tentative="1">
+      <w:start w:val="1"/>
+      <w:numFmt w:val="lowerLetter"/>
+      <w:lvlText w:val="%5."/>
+      <w:lvlJc w:val="left"/>
+      <w:pPr>
+        <w:ind w:left="3600" w:hanging="360"/>
+      </w:pPr>
+    </w:lvl>
+    <w:lvl w:ilvl="5" w:tplc="0409001B" w:tentative="1">
+      <w:start w:val="1"/>
+      <w:numFmt w:val="lowerRoman"/>
+      <w:lvlText w:val="%6."/>
+      <w:lvlJc w:val="right"/>
+      <w:pPr>
+        <w:ind w:left="4320" w:hanging="180"/>
+      </w:pPr>
+    </w:lvl>
+    <w:lvl w:ilvl="6" w:tplc="0409000F" w:tentative="1">
+      <w:start w:val="1"/>
+      <w:numFmt w:val="decimal"/>
+      <w:lvlText w:val="%7."/>
+      <w:lvlJc w:val="left"/>
+      <w:pPr>
+        <w:ind w:left="5040" w:hanging="360"/>
+      </w:pPr>
+    </w:lvl>
+    <w:lvl w:ilvl="7" w:tplc="04090019" w:tentative="1">
+      <w:start w:val="1"/>
+      <w:numFmt w:val="lowerLetter"/>
+      <w:lvlText w:val="%8."/>
+      <w:lvlJc w:val="left"/>
+      <w:pPr>
+        <w:ind w:left="5760" w:hanging="360"/>
+      </w:pPr>
+    </w:lvl>
+    <w:lvl w:ilvl="8" w:tplc="0409001B" w:tentative="1">
+      <w:start w:val="1"/>
+      <w:numFmt w:val="lowerRoman"/>
+      <w:lvlText w:val="%9."/>
+      <w:lvlJc w:val="right"/>
+      <w:pPr>
+        <w:ind w:left="6480" w:hanging="180"/>
+      </w:pPr>
+    </w:lvl>
+  </w:abstractNum>
+  <w:abstractNum w:abstractNumId="3">
+    <w:nsid w:val="2E187D9B"/>
+    <w:multiLevelType w:val="hybridMultilevel"/>
+    <w:tmpl w:val="F198D58C"/>
+    <w:lvl w:ilvl="0" w:tplc="E43A1E7C">
+      <w:numFmt w:val="bullet"/>
+      <w:lvlText w:val=""/>
+      <w:lvlJc w:val="left"/>
+      <w:pPr>
+        <w:ind w:left="720" w:hanging="360"/>
+      </w:pPr>
+      <w:rPr>
+        <w:rFonts w:ascii="Wingdings" w:eastAsiaTheme="minorHAnsi" w:hAnsi="Wingdings" w:cs="Times New Roman" w:hint="default"/>
+      </w:rPr>
+    </w:lvl>
+    <w:lvl w:ilvl="1" w:tplc="04090003" w:tentative="1">
+      <w:start w:val="1"/>
+      <w:numFmt w:val="bullet"/>
+      <w:lvlText w:val="o"/>
+      <w:lvlJc w:val="left"/>
+      <w:pPr>
+        <w:ind w:left="1440" w:hanging="360"/>
+      </w:pPr>
+      <w:rPr>
+        <w:rFonts w:ascii="Courier New" w:hAnsi="Courier New" w:cs="Courier New" w:hint="default"/>
+      </w:rPr>
+    </w:lvl>
+    <w:lvl w:ilvl="2" w:tplc="04090005" w:tentative="1">
+      <w:start w:val="1"/>
+      <w:numFmt w:val="bullet"/>
+      <w:lvlText w:val=""/>
+      <w:lvlJc w:val="left"/>
+      <w:pPr>
+        <w:ind w:left="2160" w:hanging="360"/>
+      </w:pPr>
+      <w:rPr>
+        <w:rFonts w:ascii="Wingdings" w:hAnsi="Wingdings" w:hint="default"/>
+      </w:rPr>
+    </w:lvl>
+    <w:lvl w:ilvl="3" w:tplc="04090001" w:tentative="1">
+      <w:start w:val="1"/>
+      <w:numFmt w:val="bullet"/>
+      <w:lvlText w:val=""/>
+      <w:lvlJc w:val="left"/>
+      <w:pPr>
+        <w:ind w:left="2880" w:hanging="360"/>
+      </w:pPr>
+      <w:rPr>
+        <w:rFonts w:ascii="Symbol" w:hAnsi="Symbol" w:hint="default"/>
+      </w:rPr>
+    </w:lvl>
+    <w:lvl w:ilvl="4" w:tplc="04090003" w:tentative="1">
+      <w:start w:val="1"/>
+      <w:numFmt w:val="bullet"/>
+      <w:lvlText w:val="o"/>
+      <w:lvlJc w:val="left"/>
+      <w:pPr>
+        <w:ind w:left="3600" w:hanging="360"/>
+      </w:pPr>
+      <w:rPr>
+        <w:rFonts w:ascii="Courier New" w:hAnsi="Courier New" w:cs="Courier New" w:hint="default"/>
+      </w:rPr>
+    </w:lvl>
+    <w:lvl w:ilvl="5" w:tplc="04090005" w:tentative="1">
+      <w:start w:val="1"/>
+      <w:numFmt w:val="bullet"/>
+      <w:lvlText w:val=""/>
+      <w:lvlJc w:val="left"/>
+      <w:pPr>
+        <w:ind w:left="4320" w:hanging="360"/>
+      </w:pPr>
+      <w:rPr>
+        <w:rFonts w:ascii="Wingdings" w:hAnsi="Wingdings" w:hint="default"/>
+      </w:rPr>
+    </w:lvl>
+    <w:lvl w:ilvl="6" w:tplc="04090001" w:tentative="1">
+      <w:start w:val="1"/>
+      <w:numFmt w:val="bullet"/>
+      <w:lvlText w:val=""/>
+      <w:lvlJc w:val="left"/>
+      <w:pPr>
+        <w:ind w:left="5040" w:hanging="360"/>
+      </w:pPr>
+      <w:rPr>
+        <w:rFonts w:ascii="Symbol" w:hAnsi="Symbol" w:hint="default"/>
+      </w:rPr>
+    </w:lvl>
+    <w:lvl w:ilvl="7" w:tplc="04090003" w:tentative="1">
+      <w:start w:val="1"/>
+      <w:numFmt w:val="bullet"/>
+      <w:lvlText w:val="o"/>
+      <w:lvlJc w:val="left"/>
+      <w:pPr>
+        <w:ind w:left="5760" w:hanging="360"/>
+      </w:pPr>
+      <w:rPr>
+        <w:rFonts w:ascii="Courier New" w:hAnsi="Courier New" w:cs="Courier New" w:hint="default"/>
+      </w:rPr>
+    </w:lvl>
+    <w:lvl w:ilvl="8" w:tplc="04090005" w:tentative="1">
+      <w:start w:val="1"/>
+      <w:numFmt w:val="bullet"/>
+      <w:lvlText w:val=""/>
+      <w:lvlJc w:val="left"/>
+      <w:pPr>
+        <w:ind w:left="6480" w:hanging="360"/>
+      </w:pPr>
+      <w:rPr>
+        <w:rFonts w:ascii="Wingdings" w:hAnsi="Wingdings" w:hint="default"/>
+      </w:rPr>
+    </w:lvl>
+  </w:abstractNum>
+  <w:abstractNum w:abstractNumId="4">
+    <w:nsid w:val="2E8262F9"/>
+    <w:multiLevelType w:val="hybridMultilevel"/>
+    <w:tmpl w:val="4740F652"/>
+    <w:lvl w:ilvl="0" w:tplc="66F2F182">
+      <w:start w:val="3"/>
+      <w:numFmt w:val="bullet"/>
+      <w:lvlText w:val=""/>
+      <w:lvlJc w:val="left"/>
+      <w:pPr>
+        <w:ind w:left="720" w:hanging="360"/>
+      </w:pPr>
+      <w:rPr>
+        <w:rFonts w:ascii="Wingdings" w:eastAsiaTheme="minorHAnsi" w:hAnsi="Wingdings" w:cs="Times New Roman" w:hint="default"/>
+      </w:rPr>
+    </w:lvl>
+    <w:lvl w:ilvl="1" w:tplc="04090003" w:tentative="1">
+      <w:start w:val="1"/>
+      <w:numFmt w:val="bullet"/>
+      <w:lvlText w:val="o"/>
+      <w:lvlJc w:val="left"/>
+      <w:pPr>
+        <w:ind w:left="1440" w:hanging="360"/>
+      </w:pPr>
+      <w:rPr>
+        <w:rFonts w:ascii="Courier New" w:hAnsi="Courier New" w:cs="Courier New" w:hint="default"/>
+      </w:rPr>
+    </w:lvl>
+    <w:lvl w:ilvl="2" w:tplc="04090005" w:tentative="1">
+      <w:start w:val="1"/>
+      <w:numFmt w:val="bullet"/>
+      <w:lvlText w:val=""/>
+      <w:lvlJc w:val="left"/>
+      <w:pPr>
+        <w:ind w:left="2160" w:hanging="360"/>
+      </w:pPr>
+      <w:rPr>
+        <w:rFonts w:ascii="Wingdings" w:hAnsi="Wingdings" w:hint="default"/>
+      </w:rPr>
+    </w:lvl>
+    <w:lvl w:ilvl="3" w:tplc="04090001" w:tentative="1">
+      <w:start w:val="1"/>
+      <w:numFmt w:val="bullet"/>
+      <w:lvlText w:val=""/>
+      <w:lvlJc w:val="left"/>
+      <w:pPr>
+        <w:ind w:left="2880" w:hanging="360"/>
+      </w:pPr>
+      <w:rPr>
+        <w:rFonts w:ascii="Symbol" w:hAnsi="Symbol" w:hint="default"/>
+      </w:rPr>
+    </w:lvl>
+    <w:lvl w:ilvl="4" w:tplc="04090003" w:tentative="1">
+      <w:start w:val="1"/>
+      <w:numFmt w:val="bullet"/>
+      <w:lvlText w:val="o"/>
+      <w:lvlJc w:val="left"/>
+      <w:pPr>
+        <w:ind w:left="3600" w:hanging="360"/>
+      </w:pPr>
+      <w:rPr>
+        <w:rFonts w:ascii="Courier New" w:hAnsi="Courier New" w:cs="Courier New" w:hint="default"/>
+      </w:rPr>
+    </w:lvl>
+    <w:lvl w:ilvl="5" w:tplc="04090005" w:tentative="1">
+      <w:start w:val="1"/>
+      <w:numFmt w:val="bullet"/>
+      <w:lvlText w:val=""/>
+      <w:lvlJc w:val="left"/>
+      <w:pPr>
+        <w:ind w:left="4320" w:hanging="360"/>
+      </w:pPr>
+      <w:rPr>
+        <w:rFonts w:ascii="Wingdings" w:hAnsi="Wingdings" w:hint="default"/>
+      </w:rPr>
+    </w:lvl>
+    <w:lvl w:ilvl="6" w:tplc="04090001" w:tentative="1">
+      <w:start w:val="1"/>
+      <w:numFmt w:val="bullet"/>
+      <w:lvlText w:val=""/>
+      <w:lvlJc w:val="left"/>
+      <w:pPr>
+        <w:ind w:left="5040" w:hanging="360"/>
+      </w:pPr>
+      <w:rPr>
+        <w:rFonts w:ascii="Symbol" w:hAnsi="Symbol" w:hint="default"/>
+      </w:rPr>
+    </w:lvl>
+    <w:lvl w:ilvl="7" w:tplc="04090003" w:tentative="1">
+      <w:start w:val="1"/>
+      <w:numFmt w:val="bullet"/>
+      <w:lvlText w:val="o"/>
+      <w:lvlJc w:val="left"/>
+      <w:pPr>
+        <w:ind w:left="5760" w:hanging="360"/>
+      </w:pPr>
+      <w:rPr>
+        <w:rFonts w:ascii="Courier New" w:hAnsi="Courier New" w:cs="Courier New" w:hint="default"/>
+      </w:rPr>
+    </w:lvl>
+    <w:lvl w:ilvl="8" w:tplc="04090005" w:tentative="1">
+      <w:start w:val="1"/>
+      <w:numFmt w:val="bullet"/>
+      <w:lvlText w:val=""/>
+      <w:lvlJc w:val="left"/>
+      <w:pPr>
+        <w:ind w:left="6480" w:hanging="360"/>
+      </w:pPr>
+      <w:rPr>
+        <w:rFonts w:ascii="Wingdings" w:hAnsi="Wingdings" w:hint="default"/>
+      </w:rPr>
+    </w:lvl>
+  </w:abstractNum>
+  <w:abstractNum w:abstractNumId="5">
+    <w:nsid w:val="34B00A9E"/>
+    <w:multiLevelType w:val="hybridMultilevel"/>
+    <w:tmpl w:val="F320A230"/>
+    <w:lvl w:ilvl="0" w:tplc="0409000F">
+      <w:start w:val="1"/>
+      <w:numFmt w:val="decimal"/>
+      <w:lvlText w:val="%1."/>
+      <w:lvlJc w:val="left"/>
+      <w:pPr>
+        <w:ind w:left="720" w:hanging="360"/>
+      </w:pPr>
+    </w:lvl>
+    <w:lvl w:ilvl="1" w:tplc="04090019" w:tentative="1">
+      <w:start w:val="1"/>
+      <w:numFmt w:val="lowerLetter"/>
+      <w:lvlText w:val="%2."/>
+      <w:lvlJc w:val="left"/>
+      <w:pPr>
+        <w:ind w:left="1440" w:hanging="360"/>
+      </w:pPr>
+    </w:lvl>
+    <w:lvl w:ilvl="2" w:tplc="0409001B" w:tentative="1">
+      <w:start w:val="1"/>
+      <w:numFmt w:val="lowerRoman"/>
+      <w:lvlText w:val="%3."/>
+      <w:lvlJc w:val="right"/>
+      <w:pPr>
+        <w:ind w:left="2160" w:hanging="180"/>
+      </w:pPr>
+    </w:lvl>
+    <w:lvl w:ilvl="3" w:tplc="0409000F" w:tentative="1">
+      <w:start w:val="1"/>
+      <w:numFmt w:val="decimal"/>
+      <w:lvlText w:val="%4."/>
+      <w:lvlJc w:val="left"/>
+      <w:pPr>
+        <w:ind w:left="2880" w:hanging="360"/>
+      </w:pPr>
+    </w:lvl>
+    <w:lvl w:ilvl="4" w:tplc="04090019" w:tentative="1">
+      <w:start w:val="1"/>
+      <w:numFmt w:val="lowerLetter"/>
+      <w:lvlText w:val="%5."/>
+      <w:lvlJc w:val="left"/>
+      <w:pPr>
+        <w:ind w:left="3600" w:hanging="360"/>
+      </w:pPr>
+    </w:lvl>
+    <w:lvl w:ilvl="5" w:tplc="0409001B" w:tentative="1">
+      <w:start w:val="1"/>
+      <w:numFmt w:val="lowerRoman"/>
+      <w:lvlText w:val="%6."/>
+      <w:lvlJc w:val="right"/>
+      <w:pPr>
+        <w:ind w:left="4320" w:hanging="180"/>
+      </w:pPr>
+    </w:lvl>
+    <w:lvl w:ilvl="6" w:tplc="0409000F" w:tentative="1">
+      <w:start w:val="1"/>
+      <w:numFmt w:val="decimal"/>
+      <w:lvlText w:val="%7."/>
+      <w:lvlJc w:val="left"/>
+      <w:pPr>
+        <w:ind w:left="5040" w:hanging="360"/>
+      </w:pPr>
+    </w:lvl>
+    <w:lvl w:ilvl="7" w:tplc="04090019" w:tentative="1">
+      <w:start w:val="1"/>
+      <w:numFmt w:val="lowerLetter"/>
+      <w:lvlText w:val="%8."/>
+      <w:lvlJc w:val="left"/>
+      <w:pPr>
+        <w:ind w:left="5760" w:hanging="360"/>
+      </w:pPr>
+    </w:lvl>
+    <w:lvl w:ilvl="8" w:tplc="0409001B" w:tentative="1">
+      <w:start w:val="1"/>
+      <w:numFmt w:val="lowerRoman"/>
+      <w:lvlText w:val="%9."/>
+      <w:lvlJc w:val="right"/>
+      <w:pPr>
+        <w:ind w:left="6480" w:hanging="180"/>
+      </w:pPr>
+    </w:lvl>
+  </w:abstractNum>
+  <w:abstractNum w:abstractNumId="6">
+    <w:nsid w:val="39BD3EFF"/>
+    <w:multiLevelType w:val="hybridMultilevel"/>
+    <w:tmpl w:val="EBCEFFA8"/>
+    <w:lvl w:ilvl="0" w:tplc="0409000F">
+      <w:start w:val="1"/>
+      <w:numFmt w:val="decimal"/>
+      <w:lvlText w:val="%1."/>
+      <w:lvlJc w:val="left"/>
+      <w:pPr>
+        <w:ind w:left="720" w:hanging="360"/>
+      </w:pPr>
+    </w:lvl>
+    <w:lvl w:ilvl="1" w:tplc="04090019" w:tentative="1">
+      <w:start w:val="1"/>
+      <w:numFmt w:val="lowerLetter"/>
+      <w:lvlText w:val="%2."/>
+      <w:lvlJc w:val="left"/>
+      <w:pPr>
+        <w:ind w:left="1440" w:hanging="360"/>
+      </w:pPr>
+    </w:lvl>
+    <w:lvl w:ilvl="2" w:tplc="0409001B" w:tentative="1">
+      <w:start w:val="1"/>
+      <w:numFmt w:val="lowerRoman"/>
+      <w:lvlText w:val="%3."/>
+      <w:lvlJc w:val="right"/>
+      <w:pPr>
+        <w:ind w:left="2160" w:hanging="180"/>
+      </w:pPr>
+    </w:lvl>
+    <w:lvl w:ilvl="3" w:tplc="0409000F" w:tentative="1">
+      <w:start w:val="1"/>
+      <w:numFmt w:val="decimal"/>
+      <w:lvlText w:val="%4."/>
+      <w:lvlJc w:val="left"/>
+      <w:pPr>
+        <w:ind w:left="2880" w:hanging="360"/>
+      </w:pPr>
+    </w:lvl>
+    <w:lvl w:ilvl="4" w:tplc="04090019" w:tentative="1">
+      <w:start w:val="1"/>
+      <w:numFmt w:val="lowerLetter"/>
+      <w:lvlText w:val="%5."/>
+      <w:lvlJc w:val="left"/>
+      <w:pPr>
+        <w:ind w:left="3600" w:hanging="360"/>
+      </w:pPr>
+    </w:lvl>
+    <w:lvl w:ilvl="5" w:tplc="0409001B" w:tentative="1">
+      <w:start w:val="1"/>
+      <w:numFmt w:val="lowerRoman"/>
+      <w:lvlText w:val="%6."/>
+      <w:lvlJc w:val="right"/>
+      <w:pPr>
+        <w:ind w:left="4320" w:hanging="180"/>
+      </w:pPr>
+    </w:lvl>
+    <w:lvl w:ilvl="6" w:tplc="0409000F" w:tentative="1">
+      <w:start w:val="1"/>
+      <w:numFmt w:val="decimal"/>
+      <w:lvlText w:val="%7."/>
+      <w:lvlJc w:val="left"/>
+      <w:pPr>
+        <w:ind w:left="5040" w:hanging="360"/>
+      </w:pPr>
+    </w:lvl>
+    <w:lvl w:ilvl="7" w:tplc="04090019" w:tentative="1">
+      <w:start w:val="1"/>
+      <w:numFmt w:val="lowerLetter"/>
+      <w:lvlText w:val="%8."/>
+      <w:lvlJc w:val="left"/>
+      <w:pPr>
+        <w:ind w:left="5760" w:hanging="360"/>
+      </w:pPr>
+    </w:lvl>
+    <w:lvl w:ilvl="8" w:tplc="0409001B" w:tentative="1">
+      <w:start w:val="1"/>
+      <w:numFmt w:val="lowerRoman"/>
+      <w:lvlText w:val="%9."/>
+      <w:lvlJc w:val="right"/>
+      <w:pPr>
+        <w:ind w:left="6480" w:hanging="180"/>
+      </w:pPr>
+    </w:lvl>
+  </w:abstractNum>
+  <w:abstractNum w:abstractNumId="7">
+    <w:nsid w:val="3EDC3ACD"/>
+    <w:multiLevelType w:val="hybridMultilevel"/>
+    <w:tmpl w:val="0B168524"/>
+    <w:lvl w:ilvl="0" w:tplc="0409000F">
+      <w:start w:val="1"/>
+      <w:numFmt w:val="decimal"/>
+      <w:lvlText w:val="%1."/>
+      <w:lvlJc w:val="left"/>
+      <w:pPr>
+        <w:ind w:left="720" w:hanging="360"/>
+      </w:pPr>
+      <w:rPr>
+        <w:rFonts w:hint="default"/>
+      </w:rPr>
+    </w:lvl>
+    <w:lvl w:ilvl="1" w:tplc="04090003" w:tentative="1">
+      <w:start w:val="1"/>
+      <w:numFmt w:val="bullet"/>
+      <w:lvlText w:val="o"/>
+      <w:lvlJc w:val="left"/>
+      <w:pPr>
+        <w:ind w:left="1440" w:hanging="360"/>
+      </w:pPr>
+      <w:rPr>
+        <w:rFonts w:ascii="Courier New" w:hAnsi="Courier New" w:cs="Courier New" w:hint="default"/>
+      </w:rPr>
+    </w:lvl>
+    <w:lvl w:ilvl="2" w:tplc="04090005" w:tentative="1">
+      <w:start w:val="1"/>
+      <w:numFmt w:val="bullet"/>
+      <w:lvlText w:val=""/>
+      <w:lvlJc w:val="left"/>
+      <w:pPr>
+        <w:ind w:left="2160" w:hanging="360"/>
+      </w:pPr>
+      <w:rPr>
+        <w:rFonts w:ascii="Wingdings" w:hAnsi="Wingdings" w:hint="default"/>
+      </w:rPr>
+    </w:lvl>
+    <w:lvl w:ilvl="3" w:tplc="04090001" w:tentative="1">
+      <w:start w:val="1"/>
+      <w:numFmt w:val="bullet"/>
+      <w:lvlText w:val=""/>
+      <w:lvlJc w:val="left"/>
+      <w:pPr>
+        <w:ind w:left="2880" w:hanging="360"/>
+      </w:pPr>
+      <w:rPr>
+        <w:rFonts w:ascii="Symbol" w:hAnsi="Symbol" w:hint="default"/>
+      </w:rPr>
+    </w:lvl>
+    <w:lvl w:ilvl="4" w:tplc="04090003" w:tentative="1">
+      <w:start w:val="1"/>
+      <w:numFmt w:val="bullet"/>
+      <w:lvlText w:val="o"/>
+      <w:lvlJc w:val="left"/>
+      <w:pPr>
+        <w:ind w:left="3600" w:hanging="360"/>
+      </w:pPr>
+      <w:rPr>
+        <w:rFonts w:ascii="Courier New" w:hAnsi="Courier New" w:cs="Courier New" w:hint="default"/>
+      </w:rPr>
+    </w:lvl>
+    <w:lvl w:ilvl="5" w:tplc="04090005" w:tentative="1">
+      <w:start w:val="1"/>
+      <w:numFmt w:val="bullet"/>
+      <w:lvlText w:val=""/>
+      <w:lvlJc w:val="left"/>
+      <w:pPr>
+        <w:ind w:left="4320" w:hanging="360"/>
+      </w:pPr>
+      <w:rPr>
+        <w:rFonts w:ascii="Wingdings" w:hAnsi="Wingdings" w:hint="default"/>
+      </w:rPr>
+    </w:lvl>
+    <w:lvl w:ilvl="6" w:tplc="04090001" w:tentative="1">
+      <w:start w:val="1"/>
+      <w:numFmt w:val="bullet"/>
+      <w:lvlText w:val=""/>
+      <w:lvlJc w:val="left"/>
+      <w:pPr>
+        <w:ind w:left="5040" w:hanging="360"/>
+      </w:pPr>
+      <w:rPr>
+        <w:rFonts w:ascii="Symbol" w:hAnsi="Symbol" w:hint="default"/>
+      </w:rPr>
+    </w:lvl>
+    <w:lvl w:ilvl="7" w:tplc="04090003" w:tentative="1">
+      <w:start w:val="1"/>
+      <w:numFmt w:val="bullet"/>
+      <w:lvlText w:val="o"/>
+      <w:lvlJc w:val="left"/>
+      <w:pPr>
+        <w:ind w:left="5760" w:hanging="360"/>
+      </w:pPr>
+      <w:rPr>
+        <w:rFonts w:ascii="Courier New" w:hAnsi="Courier New" w:cs="Courier New" w:hint="default"/>
+      </w:rPr>
+    </w:lvl>
+    <w:lvl w:ilvl="8" w:tplc="04090005" w:tentative="1">
+      <w:start w:val="1"/>
+      <w:numFmt w:val="bullet"/>
+      <w:lvlText w:val=""/>
+      <w:lvlJc w:val="left"/>
+      <w:pPr>
+        <w:ind w:left="6480" w:hanging="360"/>
+      </w:pPr>
+      <w:rPr>
+        <w:rFonts w:ascii="Wingdings" w:hAnsi="Wingdings" w:hint="default"/>
+      </w:rPr>
+    </w:lvl>
+  </w:abstractNum>
+  <w:abstractNum w:abstractNumId="8">
+    <w:nsid w:val="69220A7E"/>
+    <w:multiLevelType w:val="hybridMultilevel"/>
+    <w:tmpl w:val="6A2C83AA"/>
+    <w:lvl w:ilvl="0" w:tplc="CF8E043A">
+      <w:numFmt w:val="bullet"/>
+      <w:lvlText w:val=""/>
+      <w:lvlJc w:val="left"/>
+      <w:pPr>
+        <w:ind w:left="720" w:hanging="360"/>
+      </w:pPr>
+      <w:rPr>
+        <w:rFonts w:ascii="Wingdings" w:eastAsiaTheme="minorHAnsi" w:hAnsi="Wingdings" w:cs="Times New Roman" w:hint="default"/>
+      </w:rPr>
+    </w:lvl>
+    <w:lvl w:ilvl="1" w:tplc="04090003" w:tentative="1">
+      <w:start w:val="1"/>
+      <w:numFmt w:val="bullet"/>
+      <w:lvlText w:val="o"/>
+      <w:lvlJc w:val="left"/>
+      <w:pPr>
+        <w:ind w:left="1440" w:hanging="360"/>
+      </w:pPr>
+      <w:rPr>
+        <w:rFonts w:ascii="Courier New" w:hAnsi="Courier New" w:cs="Courier New" w:hint="default"/>
+      </w:rPr>
+    </w:lvl>
+    <w:lvl w:ilvl="2" w:tplc="04090005" w:tentative="1">
+      <w:start w:val="1"/>
+      <w:numFmt w:val="bullet"/>
+      <w:lvlText w:val=""/>
+      <w:lvlJc w:val="left"/>
+      <w:pPr>
+        <w:ind w:left="2160" w:hanging="360"/>
+      </w:pPr>
+      <w:rPr>
+        <w:rFonts w:ascii="Wingdings" w:hAnsi="Wingdings" w:hint="default"/>
+      </w:rPr>
+    </w:lvl>
+    <w:lvl w:ilvl="3" w:tplc="04090001" w:tentative="1">
+      <w:start w:val="1"/>
+      <w:numFmt w:val="bullet"/>
+      <w:lvlText w:val=""/>
+      <w:lvlJc w:val="left"/>
+      <w:pPr>
+        <w:ind w:left="2880" w:hanging="360"/>
+      </w:pPr>
+      <w:rPr>
+        <w:rFonts w:ascii="Symbol" w:hAnsi="Symbol" w:hint="default"/>
+      </w:rPr>
+    </w:lvl>
+    <w:lvl w:ilvl="4" w:tplc="04090003" w:tentative="1">
+      <w:start w:val="1"/>
+      <w:numFmt w:val="bullet"/>
+      <w:lvlText w:val="o"/>
+      <w:lvlJc w:val="left"/>
+      <w:pPr>
+        <w:ind w:left="3600" w:hanging="360"/>
+      </w:pPr>
+      <w:rPr>
+        <w:rFonts w:ascii="Courier New" w:hAnsi="Courier New" w:cs="Courier New" w:hint="default"/>
+      </w:rPr>
+    </w:lvl>
+    <w:lvl w:ilvl="5" w:tplc="04090005" w:tentative="1">
+      <w:start w:val="1"/>
+      <w:numFmt w:val="bullet"/>
+      <w:lvlText w:val=""/>
+      <w:lvlJc w:val="left"/>
+      <w:pPr>
+        <w:ind w:left="4320" w:hanging="360"/>
+      </w:pPr>
+      <w:rPr>
+        <w:rFonts w:ascii="Wingdings" w:hAnsi="Wingdings" w:hint="default"/>
+      </w:rPr>
+    </w:lvl>
+    <w:lvl w:ilvl="6" w:tplc="04090001" w:tentative="1">
+      <w:start w:val="1"/>
+      <w:numFmt w:val="bullet"/>
+      <w:lvlText w:val=""/>
+      <w:lvlJc w:val="left"/>
+      <w:pPr>
+        <w:ind w:left="5040" w:hanging="360"/>
+      </w:pPr>
+      <w:rPr>
+        <w:rFonts w:ascii="Symbol" w:hAnsi="Symbol" w:hint="default"/>
+      </w:rPr>
+    </w:lvl>
+    <w:lvl w:ilvl="7" w:tplc="04090003" w:tentative="1">
+      <w:start w:val="1"/>
+      <w:numFmt w:val="bullet"/>
+      <w:lvlText w:val="o"/>
+      <w:lvlJc w:val="left"/>
+      <w:pPr>
+        <w:ind w:left="5760" w:hanging="360"/>
+      </w:pPr>
+      <w:rPr>
+        <w:rFonts w:ascii="Courier New" w:hAnsi="Courier New" w:cs="Courier New" w:hint="default"/>
+      </w:rPr>
+    </w:lvl>
+    <w:lvl w:ilvl="8" w:tplc="04090005" w:tentative="1">
+      <w:start w:val="1"/>
+      <w:numFmt w:val="bullet"/>
+      <w:lvlText w:val=""/>
+      <w:lvlJc w:val="left"/>
+      <w:pPr>
+        <w:ind w:left="6480" w:hanging="360"/>
+      </w:pPr>
+      <w:rPr>
+        <w:rFonts w:ascii="Wingdings" w:hAnsi="Wingdings" w:hint="default"/>
+      </w:rPr>
+    </w:lvl>
+  </w:abstractNum>
+  <w:abstractNum w:abstractNumId="9">
+    <w:nsid w:val="6A911763"/>
+    <w:multiLevelType w:val="hybridMultilevel"/>
+    <w:tmpl w:val="AF664EE0"/>
+    <w:lvl w:ilvl="0" w:tplc="CF8E043A">
+      <w:numFmt w:val="bullet"/>
+      <w:lvlText w:val=""/>
+      <w:lvlJc w:val="left"/>
+      <w:pPr>
+        <w:ind w:left="720" w:hanging="360"/>
+      </w:pPr>
+      <w:rPr>
+        <w:rFonts w:ascii="Wingdings" w:eastAsiaTheme="minorHAnsi" w:hAnsi="Wingdings" w:cs="Times New Roman" w:hint="default"/>
+      </w:rPr>
+    </w:lvl>
+    <w:lvl w:ilvl="1" w:tplc="04090003" w:tentative="1">
+      <w:start w:val="1"/>
+      <w:numFmt w:val="bullet"/>
+      <w:lvlText w:val="o"/>
+      <w:lvlJc w:val="left"/>
+      <w:pPr>
+        <w:ind w:left="1440" w:hanging="360"/>
+      </w:pPr>
+      <w:rPr>
+        <w:rFonts w:ascii="Courier New" w:hAnsi="Courier New" w:cs="Courier New" w:hint="default"/>
+      </w:rPr>
+    </w:lvl>
+    <w:lvl w:ilvl="2" w:tplc="04090005" w:tentative="1">
+      <w:start w:val="1"/>
+      <w:numFmt w:val="bullet"/>
+      <w:lvlText w:val=""/>
+      <w:lvlJc w:val="left"/>
+      <w:pPr>
+        <w:ind w:left="2160" w:hanging="360"/>
+      </w:pPr>
+      <w:rPr>
+        <w:rFonts w:ascii="Wingdings" w:hAnsi="Wingdings" w:hint="default"/>
+      </w:rPr>
+    </w:lvl>
+    <w:lvl w:ilvl="3" w:tplc="04090001" w:tentative="1">
+      <w:start w:val="1"/>
+      <w:numFmt w:val="bullet"/>
+      <w:lvlText w:val=""/>
+      <w:lvlJc w:val="left"/>
+      <w:pPr>
+        <w:ind w:left="2880" w:hanging="360"/>
+      </w:pPr>
+      <w:rPr>
+        <w:rFonts w:ascii="Symbol" w:hAnsi="Symbol" w:hint="default"/>
+      </w:rPr>
+    </w:lvl>
+    <w:lvl w:ilvl="4" w:tplc="04090003" w:tentative="1">
+      <w:start w:val="1"/>
+      <w:numFmt w:val="bullet"/>
+      <w:lvlText w:val="o"/>
+      <w:lvlJc w:val="left"/>
+      <w:pPr>
+        <w:ind w:left="3600" w:hanging="360"/>
+      </w:pPr>
+      <w:rPr>
+        <w:rFonts w:ascii="Courier New" w:hAnsi="Courier New" w:cs="Courier New" w:hint="default"/>
+      </w:rPr>
+    </w:lvl>
+    <w:lvl w:ilvl="5" w:tplc="04090005" w:tentative="1">
+      <w:start w:val="1"/>
+      <w:numFmt w:val="bullet"/>
+      <w:lvlText w:val=""/>
+      <w:lvlJc w:val="left"/>
+      <w:pPr>
+        <w:ind w:left="4320" w:hanging="360"/>
+      </w:pPr>
+      <w:rPr>
+        <w:rFonts w:ascii="Wingdings" w:hAnsi="Wingdings" w:hint="default"/>
+      </w:rPr>
+    </w:lvl>
+    <w:lvl w:ilvl="6" w:tplc="04090001" w:tentative="1">
+      <w:start w:val="1"/>
+      <w:numFmt w:val="bullet"/>
+      <w:lvlText w:val=""/>
+      <w:lvlJc w:val="left"/>
+      <w:pPr>
+        <w:ind w:left="5040" w:hanging="360"/>
+      </w:pPr>
+      <w:rPr>
+        <w:rFonts w:ascii="Symbol" w:hAnsi="Symbol" w:hint="default"/>
+      </w:rPr>
+    </w:lvl>
+    <w:lvl w:ilvl="7" w:tplc="04090003" w:tentative="1">
+      <w:start w:val="1"/>
+      <w:numFmt w:val="bullet"/>
+      <w:lvlText w:val="o"/>
+      <w:lvlJc w:val="left"/>
+      <w:pPr>
+        <w:ind w:left="5760" w:hanging="360"/>
+      </w:pPr>
+      <w:rPr>
+        <w:rFonts w:ascii="Courier New" w:hAnsi="Courier New" w:cs="Courier New" w:hint="default"/>
+      </w:rPr>
+    </w:lvl>
+    <w:lvl w:ilvl="8" w:tplc="04090005" w:tentative="1">
+      <w:start w:val="1"/>
+      <w:numFmt w:val="bullet"/>
+      <w:lvlText w:val=""/>
+      <w:lvlJc w:val="left"/>
+      <w:pPr>
+        <w:ind w:left="6480" w:hanging="360"/>
+      </w:pPr>
+      <w:rPr>
+        <w:rFonts w:ascii="Wingdings" w:hAnsi="Wingdings" w:hint="default"/>
+      </w:rPr>
+    </w:lvl>
+  </w:abstractNum>
+  <w:num w:numId="1">
+    <w:abstractNumId w:val="3"/>
+  </w:num>
+  <w:num w:numId="2">
+    <w:abstractNumId w:val="8"/>
+  </w:num>
+  <w:num w:numId="3">
+    <w:abstractNumId w:val="0"/>
+  </w:num>
+  <w:num w:numId="4">
+    <w:abstractNumId w:val="9"/>
+  </w:num>
+  <w:num w:numId="5">
+    <w:abstractNumId w:val="1"/>
+  </w:num>
+  <w:num w:numId="6">
+    <w:abstractNumId w:val="5"/>
+  </w:num>
+  <w:num w:numId="7">
+    <w:abstractNumId w:val="4"/>
+  </w:num>
+  <w:num w:numId="8">
+    <w:abstractNumId w:val="7"/>
+  </w:num>
+  <w:num w:numId="9">
+    <w:abstractNumId w:val="2"/>
+  </w:num>
+  <w:num w:numId="10">
+    <w:abstractNumId w:val="6"/>
+  </w:num>
+</w:numbering>
 </file>
 
 <file path=word/styles.xml><?xml version="1.0" encoding="utf-8"?>
@@ -451,11 +3064,15 @@
   <w:style w:type="paragraph" w:default="1" w:styleId="Normal">
     <w:name w:val="Normal"/>
     <w:qFormat/>
+    <w:rsid w:val="00734B2D"/>
+    <w:rPr>
+      <w:rFonts w:ascii="Times New Roman" w:hAnsi="Times New Roman" w:cs="Times New Roman"/>
+      <w:sz w:val="24"/>
+    </w:rPr>
   </w:style>
   <w:style w:type="character" w:default="1" w:styleId="DefaultParagraphFont">
     <w:name w:val="Default Paragraph Font"/>
     <w:uiPriority w:val="1"/>
-    <w:semiHidden/>
     <w:unhideWhenUsed/>
   </w:style>
   <w:style w:type="table" w:default="1" w:styleId="TableNormal">
@@ -478,6 +3095,17 @@
     <w:uiPriority w:val="99"/>
     <w:semiHidden/>
     <w:unhideWhenUsed/>
+  </w:style>
+  <w:style w:type="paragraph" w:styleId="ListParagraph">
+    <w:name w:val="List Paragraph"/>
+    <w:basedOn w:val="Normal"/>
+    <w:uiPriority w:val="34"/>
+    <w:qFormat/>
+    <w:rsid w:val="00734B2D"/>
+    <w:pPr>
+      <w:ind w:left="720"/>
+      <w:contextualSpacing/>
+    </w:pPr>
   </w:style>
 </w:styles>
 </file>

</xml_diff>